<commit_message>
updated spring micro service app
</commit_message>
<xml_diff>
--- a/Docker.docx
+++ b/Docker.docx
@@ -1,6 +1,6 @@
 
 <file path=word/document.xml><?xml version="1.0" encoding="utf-8"?>
-<w:document xmlns:ve="http://schemas.openxmlformats.org/markup-compatibility/2006" xmlns:o="urn:schemas-microsoft-com:office:office" xmlns:r="http://schemas.openxmlformats.org/officeDocument/2006/relationships" xmlns:m="http://schemas.openxmlformats.org/officeDocument/2006/math" xmlns:v="urn:schemas-microsoft-com:vml" xmlns:wp="http://schemas.openxmlformats.org/drawingml/2006/wordprocessingDrawing" xmlns:w10="urn:schemas-microsoft-com:office:word" xmlns:w="http://schemas.openxmlformats.org/wordprocessingml/2006/main" xmlns:wne="http://schemas.microsoft.com/office/word/2006/wordml">
+<w:document xmlns:wpc="http://schemas.microsoft.com/office/word/2010/wordprocessingCanvas" xmlns:cx="http://schemas.microsoft.com/office/drawing/2014/chartex" xmlns:cx1="http://schemas.microsoft.com/office/drawing/2015/9/8/chartex" xmlns:cx2="http://schemas.microsoft.com/office/drawing/2015/10/21/chartex" xmlns:cx3="http://schemas.microsoft.com/office/drawing/2016/5/9/chartex" xmlns:cx4="http://schemas.microsoft.com/office/drawing/2016/5/10/chartex" xmlns:cx5="http://schemas.microsoft.com/office/drawing/2016/5/11/chartex" xmlns:cx6="http://schemas.microsoft.com/office/drawing/2016/5/12/chartex" xmlns:cx7="http://schemas.microsoft.com/office/drawing/2016/5/13/chartex" xmlns:cx8="http://schemas.microsoft.com/office/drawing/2016/5/14/chartex" xmlns:mc="http://schemas.openxmlformats.org/markup-compatibility/2006" xmlns:aink="http://schemas.microsoft.com/office/drawing/2016/ink" xmlns:am3d="http://schemas.microsoft.com/office/drawing/2017/model3d" xmlns:o="urn:schemas-microsoft-com:office:office" xmlns:r="http://schemas.openxmlformats.org/officeDocument/2006/relationships" xmlns:m="http://schemas.openxmlformats.org/officeDocument/2006/math" xmlns:v="urn:schemas-microsoft-com:vml" xmlns:wp14="http://schemas.microsoft.com/office/word/2010/wordprocessingDrawing" xmlns:wp="http://schemas.openxmlformats.org/drawingml/2006/wordprocessingDrawing" xmlns:w10="urn:schemas-microsoft-com:office:word" xmlns:w="http://schemas.openxmlformats.org/wordprocessingml/2006/main" xmlns:w14="http://schemas.microsoft.com/office/word/2010/wordml" xmlns:w15="http://schemas.microsoft.com/office/word/2012/wordml" xmlns:w16cid="http://schemas.microsoft.com/office/word/2016/wordml/cid" xmlns:w16se="http://schemas.microsoft.com/office/word/2015/wordml/symex" xmlns:wpg="http://schemas.microsoft.com/office/word/2010/wordprocessingGroup" xmlns:wpi="http://schemas.microsoft.com/office/word/2010/wordprocessingInk" xmlns:wne="http://schemas.microsoft.com/office/word/2006/wordml" xmlns:wps="http://schemas.microsoft.com/office/word/2010/wordprocessingShape" mc:Ignorable="w14 w15 w16se w16cid wp14">
   <w:body>
     <w:p>
       <w:pPr>
@@ -113,7 +113,7 @@
           <w:szCs w:val="19"/>
         </w:rPr>
         <w:drawing>
-          <wp:inline distT="0" distB="0" distL="0" distR="0">
+          <wp:inline distT="0" distB="0" distL="0" distR="0" wp14:anchorId="63FAE6C4" wp14:editId="2B73E889">
             <wp:extent cx="3709358" cy="2078966"/>
             <wp:effectExtent l="19050" t="0" r="5392" b="0"/>
             <wp:docPr id="13" name="Picture 1"/>
@@ -277,7 +277,7 @@
           <w:szCs w:val="19"/>
         </w:rPr>
         <w:drawing>
-          <wp:inline distT="0" distB="0" distL="0" distR="0">
+          <wp:inline distT="0" distB="0" distL="0" distR="0" wp14:anchorId="18ACA8DD" wp14:editId="32D6D8A3">
             <wp:extent cx="5277569" cy="2122098"/>
             <wp:effectExtent l="19050" t="0" r="0" b="0"/>
             <wp:docPr id="1" name="Picture 1"/>
@@ -348,7 +348,7 @@
           <w:szCs w:val="19"/>
         </w:rPr>
         <w:drawing>
-          <wp:inline distT="0" distB="0" distL="0" distR="0">
+          <wp:inline distT="0" distB="0" distL="0" distR="0" wp14:anchorId="7741C173" wp14:editId="30A7499F">
             <wp:extent cx="5225810" cy="2104845"/>
             <wp:effectExtent l="19050" t="0" r="0" b="0"/>
             <wp:docPr id="4" name="Picture 4"/>
@@ -456,7 +456,7 @@
           <w:szCs w:val="19"/>
         </w:rPr>
         <w:drawing>
-          <wp:inline distT="0" distB="0" distL="0" distR="0">
+          <wp:inline distT="0" distB="0" distL="0" distR="0" wp14:anchorId="1CC02185" wp14:editId="11D2AD1B">
             <wp:extent cx="5113403" cy="2087592"/>
             <wp:effectExtent l="19050" t="0" r="0" b="0"/>
             <wp:docPr id="7" name="Picture 7"/>
@@ -600,7 +600,7 @@
         </w:rPr>
         <w:lastRenderedPageBreak/>
         <w:drawing>
-          <wp:inline distT="0" distB="0" distL="0" distR="0">
+          <wp:inline distT="0" distB="0" distL="0" distR="0" wp14:anchorId="5A47AAB7" wp14:editId="0A6D1A61">
             <wp:extent cx="5941803" cy="1535502"/>
             <wp:effectExtent l="19050" t="0" r="1797" b="0"/>
             <wp:docPr id="10" name="Picture 10"/>
@@ -813,7 +813,7 @@
           <w:szCs w:val="19"/>
         </w:rPr>
         <w:drawing>
-          <wp:inline distT="0" distB="0" distL="0" distR="0">
+          <wp:inline distT="0" distB="0" distL="0" distR="0" wp14:anchorId="1699C44C" wp14:editId="240C4EE9">
             <wp:extent cx="3898348" cy="1854679"/>
             <wp:effectExtent l="19050" t="0" r="6902" b="0"/>
             <wp:docPr id="2" name="Picture 1" descr="Container Apps Using Docker Engine - Docker Tutorial On Introduction To Docker - Edureka"/>
@@ -1028,7 +1028,7 @@
           <w:szCs w:val="19"/>
         </w:rPr>
         <w:drawing>
-          <wp:inline distT="0" distB="0" distL="0" distR="0">
+          <wp:inline distT="0" distB="0" distL="0" distR="0" wp14:anchorId="073BF612" wp14:editId="225BD793">
             <wp:extent cx="6191969" cy="2424023"/>
             <wp:effectExtent l="19050" t="0" r="0" b="0"/>
             <wp:docPr id="3" name="Picture 3" descr="Virtualization Versus Containerization - What Is Big Data Analytics - Edureka"/>
@@ -1289,7 +1289,7 @@
           <w:left w:w="0" w:type="dxa"/>
           <w:right w:w="0" w:type="dxa"/>
         </w:tblCellMar>
-        <w:tblLook w:val="04A0"/>
+        <w:tblLook w:val="04A0" w:firstRow="1" w:lastRow="0" w:firstColumn="1" w:lastColumn="0" w:noHBand="0" w:noVBand="1"/>
       </w:tblPr>
       <w:tblGrid>
         <w:gridCol w:w="2913"/>
@@ -2417,7 +2417,7 @@
           <w:szCs w:val="24"/>
         </w:rPr>
         <w:drawing>
-          <wp:inline distT="0" distB="0" distL="0" distR="0">
+          <wp:inline distT="0" distB="0" distL="0" distR="0" wp14:anchorId="3869DD5F" wp14:editId="505E5D7A">
             <wp:extent cx="5727739" cy="3071004"/>
             <wp:effectExtent l="19050" t="0" r="6311" b="0"/>
             <wp:docPr id="5" name="Picture 1" descr="Spring Boot Docker Illustration"/>
@@ -2551,7 +2551,7 @@
       <w:tblPr>
         <w:tblStyle w:val="TableGrid"/>
         <w:tblW w:w="0" w:type="auto"/>
-        <w:tblLook w:val="04A0"/>
+        <w:tblLook w:val="04A0" w:firstRow="1" w:lastRow="0" w:firstColumn="1" w:lastColumn="0" w:noHBand="0" w:noVBand="1"/>
       </w:tblPr>
       <w:tblGrid>
         <w:gridCol w:w="9576"/>
@@ -3228,7 +3228,7 @@
       <w:tblPr>
         <w:tblStyle w:val="TableGrid"/>
         <w:tblW w:w="0" w:type="auto"/>
-        <w:tblLook w:val="04A0"/>
+        <w:tblLook w:val="04A0" w:firstRow="1" w:lastRow="0" w:firstColumn="1" w:lastColumn="0" w:noHBand="0" w:noVBand="1"/>
       </w:tblPr>
       <w:tblGrid>
         <w:gridCol w:w="9576"/>
@@ -4479,7 +4479,7 @@
         </w:rPr>
         <w:lastRenderedPageBreak/>
         <w:drawing>
-          <wp:inline distT="0" distB="0" distL="0" distR="0">
+          <wp:inline distT="0" distB="0" distL="0" distR="0" wp14:anchorId="4F34F49A" wp14:editId="3D988546">
             <wp:extent cx="5940533" cy="2907102"/>
             <wp:effectExtent l="19050" t="0" r="3067" b="0"/>
             <wp:docPr id="6" name="Picture 3"/>
@@ -4655,7 +4655,7 @@
           <w:szCs w:val="25"/>
         </w:rPr>
         <w:drawing>
-          <wp:inline distT="0" distB="0" distL="0" distR="0">
+          <wp:inline distT="0" distB="0" distL="0" distR="0" wp14:anchorId="1F3D934B" wp14:editId="184854F4">
             <wp:extent cx="5943600" cy="1223170"/>
             <wp:effectExtent l="19050" t="0" r="0" b="0"/>
             <wp:docPr id="8" name="Picture 6"/>
@@ -5827,6 +5827,64 @@
     <w:p>
       <w:pPr>
         <w:pStyle w:val="NormalWeb"/>
+        <w:numPr>
+          <w:ilvl w:val="0"/>
+          <w:numId w:val="7"/>
+        </w:numPr>
+        <w:shd w:val="clear" w:color="auto" w:fill="FFFFFF"/>
+        <w:spacing w:before="0" w:beforeAutospacing="0" w:after="0" w:afterAutospacing="0"/>
+        <w:rPr>
+          <w:rFonts w:ascii="open sans" w:hAnsi="open sans"/>
+          <w:sz w:val="25"/>
+          <w:szCs w:val="25"/>
+        </w:rPr>
+      </w:pPr>
+      <w:r>
+        <w:rPr>
+          <w:rFonts w:ascii="open sans" w:hAnsi="open sans"/>
+          <w:sz w:val="25"/>
+          <w:szCs w:val="25"/>
+        </w:rPr>
+        <w:t>docker info</w:t>
+      </w:r>
+    </w:p>
+    <w:p>
+      <w:pPr>
+        <w:pStyle w:val="NormalWeb"/>
+        <w:numPr>
+          <w:ilvl w:val="0"/>
+          <w:numId w:val="7"/>
+        </w:numPr>
+        <w:shd w:val="clear" w:color="auto" w:fill="FFFFFF"/>
+        <w:spacing w:before="0" w:beforeAutospacing="0" w:after="0" w:afterAutospacing="0"/>
+        <w:rPr>
+          <w:rFonts w:ascii="open sans" w:hAnsi="open sans"/>
+          <w:sz w:val="25"/>
+          <w:szCs w:val="25"/>
+        </w:rPr>
+      </w:pPr>
+      <w:r>
+        <w:rPr>
+          <w:rFonts w:ascii="open sans" w:hAnsi="open sans"/>
+          <w:sz w:val="25"/>
+          <w:szCs w:val="25"/>
+        </w:rPr>
+        <w:t>docker search &lt;</w:t>
+      </w:r>
+      <w:bookmarkStart w:id="0" w:name="_GoBack"/>
+      <w:bookmarkEnd w:id="0"/>
+      <w:r>
+        <w:rPr>
+          <w:rFonts w:ascii="open sans" w:hAnsi="open sans"/>
+          <w:sz w:val="25"/>
+          <w:szCs w:val="25"/>
+        </w:rPr>
+        <w:t>imagename&gt;</w:t>
+      </w:r>
+    </w:p>
+    <w:p>
+      <w:pPr>
+        <w:pStyle w:val="NormalWeb"/>
         <w:shd w:val="clear" w:color="auto" w:fill="FFFFFF"/>
         <w:spacing w:before="0" w:beforeAutospacing="0" w:after="0" w:afterAutospacing="0"/>
         <w:rPr>
@@ -5893,7 +5951,7 @@
           <w:szCs w:val="25"/>
         </w:rPr>
         <w:drawing>
-          <wp:inline distT="0" distB="0" distL="0" distR="0">
+          <wp:inline distT="0" distB="0" distL="0" distR="0" wp14:anchorId="29EFCAAA" wp14:editId="6F3EB42C">
             <wp:extent cx="5943600" cy="3316800"/>
             <wp:effectExtent l="19050" t="0" r="0" b="0"/>
             <wp:docPr id="12" name="Picture 7"/>
@@ -5958,8 +6016,9 @@
           <w:sz w:val="25"/>
           <w:szCs w:val="25"/>
         </w:rPr>
+        <w:lastRenderedPageBreak/>
         <w:drawing>
-          <wp:inline distT="0" distB="0" distL="0" distR="0">
+          <wp:inline distT="0" distB="0" distL="0" distR="0" wp14:anchorId="5392E2B6" wp14:editId="45103B28">
             <wp:extent cx="5672479" cy="2646387"/>
             <wp:effectExtent l="19050" t="0" r="4421" b="0"/>
             <wp:docPr id="11" name="Picture 4"/>
@@ -6024,9 +6083,8 @@
           <w:sz w:val="25"/>
           <w:szCs w:val="25"/>
         </w:rPr>
-        <w:lastRenderedPageBreak/>
         <w:drawing>
-          <wp:inline distT="0" distB="0" distL="0" distR="0">
+          <wp:inline distT="0" distB="0" distL="0" distR="0" wp14:anchorId="1ABA3B9C" wp14:editId="758D8D7C">
             <wp:extent cx="5519636" cy="2389007"/>
             <wp:effectExtent l="19050" t="0" r="4864" b="0"/>
             <wp:docPr id="14" name="Picture 10"/>
@@ -6112,7 +6170,7 @@
           <w:szCs w:val="23"/>
         </w:rPr>
         <w:drawing>
-          <wp:inline distT="0" distB="0" distL="0" distR="0">
+          <wp:inline distT="0" distB="0" distL="0" distR="0" wp14:anchorId="5279C8A1" wp14:editId="2512A8A0">
             <wp:extent cx="5159053" cy="2355011"/>
             <wp:effectExtent l="19050" t="0" r="3497" b="0"/>
             <wp:docPr id="9" name="Picture 1"/>
@@ -6177,6 +6235,7 @@
           <w:sz w:val="25"/>
           <w:szCs w:val="25"/>
         </w:rPr>
+        <w:lastRenderedPageBreak/>
         <w:t>Docker Compose file:</w:t>
       </w:r>
     </w:p>
@@ -6293,7 +6352,6 @@
           <w:sz w:val="25"/>
           <w:szCs w:val="25"/>
         </w:rPr>
-        <w:lastRenderedPageBreak/>
         <w:t>It is a great tool for development, testing, and staging environments.</w:t>
       </w:r>
     </w:p>
@@ -6741,6 +6799,7 @@
           <w:sz w:val="25"/>
           <w:szCs w:val="25"/>
         </w:rPr>
+        <w:lastRenderedPageBreak/>
         <w:t>Display current containers running.</w:t>
       </w:r>
     </w:p>
@@ -7511,6 +7570,7 @@
           <w:sz w:val="23"/>
           <w:szCs w:val="23"/>
         </w:rPr>
+        <w:lastRenderedPageBreak/>
         <w:t>Share volume (storage/data) among different containers</w:t>
       </w:r>
     </w:p>
@@ -7759,419 +7819,419 @@
           <w:sz w:val="23"/>
           <w:szCs w:val="23"/>
         </w:rPr>
+        <w:t>Volumes are stored in a part of the host filesystem which is managed by Docker</w:t>
+      </w:r>
+    </w:p>
+    <w:p>
+      <w:pPr>
+        <w:pStyle w:val="NormalWeb"/>
+        <w:shd w:val="clear" w:color="auto" w:fill="FFFFFF"/>
+        <w:spacing w:before="0" w:beforeAutospacing="0" w:after="0" w:afterAutospacing="0"/>
+        <w:rPr>
+          <w:sz w:val="23"/>
+          <w:szCs w:val="23"/>
+        </w:rPr>
+      </w:pPr>
+    </w:p>
+    <w:p>
+      <w:pPr>
+        <w:pStyle w:val="NormalWeb"/>
+        <w:shd w:val="clear" w:color="auto" w:fill="FFFFFF"/>
+        <w:spacing w:before="0" w:beforeAutospacing="0" w:after="0" w:afterAutospacing="0"/>
+        <w:rPr>
+          <w:sz w:val="23"/>
+          <w:szCs w:val="23"/>
+        </w:rPr>
+      </w:pPr>
+      <w:r>
+        <w:rPr>
+          <w:sz w:val="23"/>
+          <w:szCs w:val="23"/>
+        </w:rPr>
+        <w:t>Non-Docker processes should not modify this part of the filesystem</w:t>
+      </w:r>
+    </w:p>
+    <w:p>
+      <w:pPr>
+        <w:pStyle w:val="NormalWeb"/>
+        <w:shd w:val="clear" w:color="auto" w:fill="FFFFFF"/>
+        <w:spacing w:before="0" w:beforeAutospacing="0" w:after="0" w:afterAutospacing="0"/>
+        <w:rPr>
+          <w:sz w:val="23"/>
+          <w:szCs w:val="23"/>
+        </w:rPr>
+      </w:pPr>
+    </w:p>
+    <w:p>
+      <w:pPr>
+        <w:pStyle w:val="NormalWeb"/>
+        <w:shd w:val="clear" w:color="auto" w:fill="FFFFFF"/>
+        <w:spacing w:before="0" w:beforeAutospacing="0" w:after="0" w:afterAutospacing="0"/>
+        <w:rPr>
+          <w:sz w:val="23"/>
+          <w:szCs w:val="23"/>
+        </w:rPr>
+      </w:pPr>
+      <w:r>
+        <w:rPr>
+          <w:sz w:val="23"/>
+          <w:szCs w:val="23"/>
+          <w:highlight w:val="yellow"/>
+        </w:rPr>
+        <w:t>Bind mounts may be stored anywhere on the host system</w:t>
+      </w:r>
+    </w:p>
+    <w:p>
+      <w:pPr>
+        <w:pStyle w:val="NormalWeb"/>
+        <w:shd w:val="clear" w:color="auto" w:fill="FFFFFF"/>
+        <w:spacing w:before="0" w:beforeAutospacing="0" w:after="0" w:afterAutospacing="0"/>
+        <w:rPr>
+          <w:sz w:val="23"/>
+          <w:szCs w:val="23"/>
+        </w:rPr>
+      </w:pPr>
+    </w:p>
+    <w:p>
+      <w:pPr>
+        <w:pStyle w:val="NormalWeb"/>
+        <w:shd w:val="clear" w:color="auto" w:fill="FFFFFF"/>
+        <w:spacing w:before="0" w:beforeAutospacing="0" w:after="0" w:afterAutospacing="0"/>
+        <w:rPr>
+          <w:sz w:val="23"/>
+          <w:szCs w:val="23"/>
+        </w:rPr>
+      </w:pPr>
+      <w:r>
+        <w:rPr>
+          <w:sz w:val="23"/>
+          <w:szCs w:val="23"/>
+        </w:rPr>
+        <w:t>Non-Docker processes on the Docker host or a Docker container can modify them at any time</w:t>
+      </w:r>
+    </w:p>
+    <w:p>
+      <w:pPr>
+        <w:pStyle w:val="NormalWeb"/>
+        <w:shd w:val="clear" w:color="auto" w:fill="FFFFFF"/>
+        <w:spacing w:before="0" w:beforeAutospacing="0" w:after="0" w:afterAutospacing="0"/>
+        <w:rPr>
+          <w:sz w:val="23"/>
+          <w:szCs w:val="23"/>
+        </w:rPr>
+      </w:pPr>
+    </w:p>
+    <w:p>
+      <w:pPr>
+        <w:pStyle w:val="NormalWeb"/>
+        <w:shd w:val="clear" w:color="auto" w:fill="FFFFFF"/>
+        <w:spacing w:before="0" w:beforeAutospacing="0" w:after="0" w:afterAutospacing="0"/>
+        <w:rPr>
+          <w:sz w:val="23"/>
+          <w:szCs w:val="23"/>
+        </w:rPr>
+      </w:pPr>
+      <w:r>
+        <w:rPr>
+          <w:sz w:val="23"/>
+          <w:szCs w:val="23"/>
+        </w:rPr>
+        <w:t xml:space="preserve">In Bind Mounts, the file or directory is referenced by its full path on the host machine. </w:t>
+      </w:r>
+    </w:p>
+    <w:p>
+      <w:pPr>
+        <w:pStyle w:val="NormalWeb"/>
+        <w:shd w:val="clear" w:color="auto" w:fill="FFFFFF"/>
+        <w:spacing w:before="0" w:beforeAutospacing="0" w:after="0" w:afterAutospacing="0"/>
+        <w:rPr>
+          <w:sz w:val="23"/>
+          <w:szCs w:val="23"/>
+        </w:rPr>
+      </w:pPr>
+    </w:p>
+    <w:p>
+      <w:pPr>
+        <w:pStyle w:val="NormalWeb"/>
+        <w:shd w:val="clear" w:color="auto" w:fill="FFFFFF"/>
+        <w:spacing w:before="0" w:beforeAutospacing="0" w:after="0" w:afterAutospacing="0"/>
+        <w:rPr>
+          <w:sz w:val="23"/>
+          <w:szCs w:val="23"/>
+        </w:rPr>
+      </w:pPr>
+    </w:p>
+    <w:p>
+      <w:pPr>
+        <w:pStyle w:val="NormalWeb"/>
+        <w:shd w:val="clear" w:color="auto" w:fill="FFFFFF"/>
+        <w:spacing w:before="0" w:beforeAutospacing="0" w:after="0" w:afterAutospacing="0"/>
+        <w:rPr>
+          <w:sz w:val="23"/>
+          <w:szCs w:val="23"/>
+        </w:rPr>
+      </w:pPr>
+      <w:r>
+        <w:rPr>
+          <w:sz w:val="23"/>
+          <w:szCs w:val="23"/>
+          <w:highlight w:val="yellow"/>
+        </w:rPr>
+        <w:t>Volumes are the best way to persist data in Docker</w:t>
+      </w:r>
+    </w:p>
+    <w:p>
+      <w:pPr>
+        <w:pStyle w:val="NormalWeb"/>
+        <w:shd w:val="clear" w:color="auto" w:fill="FFFFFF"/>
+        <w:spacing w:before="0" w:beforeAutospacing="0" w:after="0" w:afterAutospacing="0"/>
+        <w:rPr>
+          <w:sz w:val="23"/>
+          <w:szCs w:val="23"/>
+        </w:rPr>
+      </w:pPr>
+    </w:p>
+    <w:p>
+      <w:pPr>
+        <w:pStyle w:val="NormalWeb"/>
+        <w:shd w:val="clear" w:color="auto" w:fill="FFFFFF"/>
+        <w:spacing w:before="0" w:beforeAutospacing="0" w:after="0" w:afterAutospacing="0"/>
+        <w:rPr>
+          <w:sz w:val="23"/>
+          <w:szCs w:val="23"/>
+        </w:rPr>
+      </w:pPr>
+      <w:r>
+        <w:rPr>
+          <w:sz w:val="23"/>
+          <w:szCs w:val="23"/>
+        </w:rPr>
+        <w:t>volumes are managed by Docker and are isolated from the core functionality of the host machine</w:t>
+      </w:r>
+    </w:p>
+    <w:p>
+      <w:pPr>
+        <w:pStyle w:val="NormalWeb"/>
+        <w:shd w:val="clear" w:color="auto" w:fill="FFFFFF"/>
+        <w:spacing w:before="0" w:beforeAutospacing="0" w:after="0" w:afterAutospacing="0"/>
+        <w:rPr>
+          <w:sz w:val="23"/>
+          <w:szCs w:val="23"/>
+        </w:rPr>
+      </w:pPr>
+    </w:p>
+    <w:p>
+      <w:pPr>
+        <w:pStyle w:val="NormalWeb"/>
+        <w:shd w:val="clear" w:color="auto" w:fill="FFFFFF"/>
+        <w:spacing w:before="0" w:beforeAutospacing="0" w:after="0" w:afterAutospacing="0"/>
+        <w:rPr>
+          <w:sz w:val="23"/>
+          <w:szCs w:val="23"/>
+        </w:rPr>
+      </w:pPr>
+      <w:r>
+        <w:rPr>
+          <w:sz w:val="23"/>
+          <w:szCs w:val="23"/>
+        </w:rPr>
+        <w:t>A given volume can be mounted into multiple containers simultaneously.</w:t>
+      </w:r>
+    </w:p>
+    <w:p>
+      <w:pPr>
+        <w:pStyle w:val="NormalWeb"/>
+        <w:shd w:val="clear" w:color="auto" w:fill="FFFFFF"/>
+        <w:spacing w:before="0" w:beforeAutospacing="0" w:after="0" w:afterAutospacing="0"/>
+        <w:rPr>
+          <w:sz w:val="23"/>
+          <w:szCs w:val="23"/>
+        </w:rPr>
+      </w:pPr>
+    </w:p>
+    <w:p>
+      <w:pPr>
+        <w:pStyle w:val="NormalWeb"/>
+        <w:shd w:val="clear" w:color="auto" w:fill="FFFFFF"/>
+        <w:spacing w:before="0" w:beforeAutospacing="0" w:after="0" w:afterAutospacing="0"/>
+        <w:rPr>
+          <w:sz w:val="23"/>
+          <w:szCs w:val="23"/>
+        </w:rPr>
+      </w:pPr>
+      <w:r>
+        <w:rPr>
+          <w:sz w:val="23"/>
+          <w:szCs w:val="23"/>
+        </w:rPr>
+        <w:t>When no running container is using a volume, the volume is still available to Docker and is not removed automatically. You can remove unused volumes using docker volume prune.</w:t>
+      </w:r>
+    </w:p>
+    <w:p>
+      <w:pPr>
+        <w:pStyle w:val="NormalWeb"/>
+        <w:shd w:val="clear" w:color="auto" w:fill="FFFFFF"/>
+        <w:spacing w:before="0" w:beforeAutospacing="0" w:after="0" w:afterAutospacing="0"/>
+        <w:rPr>
+          <w:sz w:val="23"/>
+          <w:szCs w:val="23"/>
+        </w:rPr>
+      </w:pPr>
+    </w:p>
+    <w:p>
+      <w:pPr>
+        <w:pStyle w:val="NormalWeb"/>
+        <w:shd w:val="clear" w:color="auto" w:fill="FFFFFF"/>
+        <w:spacing w:before="0" w:beforeAutospacing="0" w:after="0" w:afterAutospacing="0"/>
+        <w:rPr>
+          <w:sz w:val="23"/>
+          <w:szCs w:val="23"/>
+        </w:rPr>
+      </w:pPr>
+      <w:r>
+        <w:rPr>
+          <w:sz w:val="23"/>
+          <w:szCs w:val="23"/>
+        </w:rPr>
+        <w:t xml:space="preserve">When you mount a volume, it may be named or anonymous. </w:t>
+      </w:r>
+    </w:p>
+    <w:p>
+      <w:pPr>
+        <w:pStyle w:val="NormalWeb"/>
+        <w:shd w:val="clear" w:color="auto" w:fill="FFFFFF"/>
+        <w:spacing w:before="0" w:beforeAutospacing="0" w:after="0" w:afterAutospacing="0"/>
+        <w:rPr>
+          <w:sz w:val="23"/>
+          <w:szCs w:val="23"/>
+        </w:rPr>
+      </w:pPr>
+    </w:p>
+    <w:p>
+      <w:pPr>
+        <w:pStyle w:val="NormalWeb"/>
+        <w:shd w:val="clear" w:color="auto" w:fill="FFFFFF"/>
+        <w:spacing w:before="0" w:beforeAutospacing="0" w:after="0" w:afterAutospacing="0"/>
+        <w:rPr>
+          <w:sz w:val="23"/>
+          <w:szCs w:val="23"/>
+        </w:rPr>
+      </w:pPr>
+      <w:r>
+        <w:rPr>
+          <w:sz w:val="23"/>
+          <w:szCs w:val="23"/>
+        </w:rPr>
+        <w:t>Anonymous volumes are not given an explicit name when they are first mounted into a container</w:t>
+      </w:r>
+    </w:p>
+    <w:p>
+      <w:pPr>
+        <w:pStyle w:val="NormalWeb"/>
+        <w:shd w:val="clear" w:color="auto" w:fill="FFFFFF"/>
+        <w:spacing w:before="0" w:beforeAutospacing="0" w:after="0" w:afterAutospacing="0"/>
+        <w:rPr>
+          <w:sz w:val="23"/>
+          <w:szCs w:val="23"/>
+        </w:rPr>
+      </w:pPr>
+    </w:p>
+    <w:p>
+      <w:pPr>
+        <w:pStyle w:val="NormalWeb"/>
+        <w:shd w:val="clear" w:color="auto" w:fill="FFFFFF"/>
+        <w:spacing w:before="0" w:beforeAutospacing="0" w:after="0" w:afterAutospacing="0"/>
+        <w:rPr>
+          <w:sz w:val="23"/>
+          <w:szCs w:val="23"/>
+        </w:rPr>
+      </w:pPr>
+      <w:r>
+        <w:rPr>
+          <w:sz w:val="23"/>
+          <w:szCs w:val="23"/>
+          <w:highlight w:val="yellow"/>
+        </w:rPr>
+        <w:t>Volumes also support the use of volume drivers, which allow you to store your data on remote hosts or cloud providers, among other possibilities.</w:t>
+      </w:r>
+    </w:p>
+    <w:p>
+      <w:pPr>
+        <w:pStyle w:val="NormalWeb"/>
+        <w:shd w:val="clear" w:color="auto" w:fill="FFFFFF"/>
+        <w:spacing w:before="0" w:beforeAutospacing="0" w:after="0" w:afterAutospacing="0"/>
+        <w:rPr>
+          <w:sz w:val="23"/>
+          <w:szCs w:val="23"/>
+        </w:rPr>
+      </w:pPr>
+    </w:p>
+    <w:p>
+      <w:pPr>
+        <w:pStyle w:val="NormalWeb"/>
+        <w:shd w:val="clear" w:color="auto" w:fill="FFFFFF"/>
+        <w:spacing w:before="0" w:beforeAutospacing="0" w:after="0" w:afterAutospacing="0"/>
+        <w:rPr>
+          <w:sz w:val="23"/>
+          <w:szCs w:val="23"/>
+        </w:rPr>
+      </w:pPr>
+      <w:r>
+        <w:rPr>
+          <w:sz w:val="23"/>
+          <w:szCs w:val="23"/>
+          <w:highlight w:val="yellow"/>
+        </w:rPr>
+        <w:t>By using volume we can share the data one container to others</w:t>
+      </w:r>
+    </w:p>
+    <w:p>
+      <w:pPr>
+        <w:pStyle w:val="NormalWeb"/>
+        <w:shd w:val="clear" w:color="auto" w:fill="FFFFFF"/>
+        <w:spacing w:before="0" w:beforeAutospacing="0" w:after="0" w:afterAutospacing="0"/>
+        <w:rPr>
+          <w:sz w:val="23"/>
+          <w:szCs w:val="23"/>
+        </w:rPr>
+      </w:pPr>
+    </w:p>
+    <w:p>
+      <w:pPr>
+        <w:pStyle w:val="NormalWeb"/>
+        <w:shd w:val="clear" w:color="auto" w:fill="FFFFFF"/>
+        <w:spacing w:after="204"/>
+        <w:rPr>
+          <w:b/>
+          <w:sz w:val="23"/>
+          <w:szCs w:val="23"/>
+        </w:rPr>
+      </w:pPr>
+      <w:r>
+        <w:rPr>
+          <w:b/>
+          <w:sz w:val="23"/>
+          <w:szCs w:val="23"/>
+        </w:rPr>
+        <w:t>Commands</w:t>
+      </w:r>
+    </w:p>
+    <w:p>
+      <w:pPr>
+        <w:pStyle w:val="NormalWeb"/>
+        <w:shd w:val="clear" w:color="auto" w:fill="FFFFFF"/>
+        <w:spacing w:before="0" w:beforeAutospacing="0" w:after="0" w:afterAutospacing="0"/>
+        <w:rPr>
+          <w:sz w:val="23"/>
+          <w:szCs w:val="23"/>
+        </w:rPr>
+      </w:pPr>
+      <w:r>
+        <w:rPr>
+          <w:sz w:val="23"/>
+          <w:szCs w:val="23"/>
+        </w:rPr>
         <w:lastRenderedPageBreak/>
-        <w:t>Volumes are stored in a part of the host filesystem which is managed by Docker</w:t>
-      </w:r>
-    </w:p>
-    <w:p>
-      <w:pPr>
-        <w:pStyle w:val="NormalWeb"/>
-        <w:shd w:val="clear" w:color="auto" w:fill="FFFFFF"/>
-        <w:spacing w:before="0" w:beforeAutospacing="0" w:after="0" w:afterAutospacing="0"/>
-        <w:rPr>
-          <w:sz w:val="23"/>
-          <w:szCs w:val="23"/>
-        </w:rPr>
-      </w:pPr>
-    </w:p>
-    <w:p>
-      <w:pPr>
-        <w:pStyle w:val="NormalWeb"/>
-        <w:shd w:val="clear" w:color="auto" w:fill="FFFFFF"/>
-        <w:spacing w:before="0" w:beforeAutospacing="0" w:after="0" w:afterAutospacing="0"/>
-        <w:rPr>
-          <w:sz w:val="23"/>
-          <w:szCs w:val="23"/>
-        </w:rPr>
-      </w:pPr>
-      <w:r>
-        <w:rPr>
-          <w:sz w:val="23"/>
-          <w:szCs w:val="23"/>
-        </w:rPr>
-        <w:t>Non-Docker processes should not modify this part of the filesystem</w:t>
-      </w:r>
-    </w:p>
-    <w:p>
-      <w:pPr>
-        <w:pStyle w:val="NormalWeb"/>
-        <w:shd w:val="clear" w:color="auto" w:fill="FFFFFF"/>
-        <w:spacing w:before="0" w:beforeAutospacing="0" w:after="0" w:afterAutospacing="0"/>
-        <w:rPr>
-          <w:sz w:val="23"/>
-          <w:szCs w:val="23"/>
-        </w:rPr>
-      </w:pPr>
-    </w:p>
-    <w:p>
-      <w:pPr>
-        <w:pStyle w:val="NormalWeb"/>
-        <w:shd w:val="clear" w:color="auto" w:fill="FFFFFF"/>
-        <w:spacing w:before="0" w:beforeAutospacing="0" w:after="0" w:afterAutospacing="0"/>
-        <w:rPr>
-          <w:sz w:val="23"/>
-          <w:szCs w:val="23"/>
-        </w:rPr>
-      </w:pPr>
-      <w:r>
-        <w:rPr>
-          <w:sz w:val="23"/>
-          <w:szCs w:val="23"/>
-          <w:highlight w:val="yellow"/>
-        </w:rPr>
-        <w:t>Bind mounts may be stored anywhere on the host system</w:t>
-      </w:r>
-    </w:p>
-    <w:p>
-      <w:pPr>
-        <w:pStyle w:val="NormalWeb"/>
-        <w:shd w:val="clear" w:color="auto" w:fill="FFFFFF"/>
-        <w:spacing w:before="0" w:beforeAutospacing="0" w:after="0" w:afterAutospacing="0"/>
-        <w:rPr>
-          <w:sz w:val="23"/>
-          <w:szCs w:val="23"/>
-        </w:rPr>
-      </w:pPr>
-    </w:p>
-    <w:p>
-      <w:pPr>
-        <w:pStyle w:val="NormalWeb"/>
-        <w:shd w:val="clear" w:color="auto" w:fill="FFFFFF"/>
-        <w:spacing w:before="0" w:beforeAutospacing="0" w:after="0" w:afterAutospacing="0"/>
-        <w:rPr>
-          <w:sz w:val="23"/>
-          <w:szCs w:val="23"/>
-        </w:rPr>
-      </w:pPr>
-      <w:r>
-        <w:rPr>
-          <w:sz w:val="23"/>
-          <w:szCs w:val="23"/>
-        </w:rPr>
-        <w:t>Non-Docker processes on the Docker host or a Docker container can modify them at any time</w:t>
-      </w:r>
-    </w:p>
-    <w:p>
-      <w:pPr>
-        <w:pStyle w:val="NormalWeb"/>
-        <w:shd w:val="clear" w:color="auto" w:fill="FFFFFF"/>
-        <w:spacing w:before="0" w:beforeAutospacing="0" w:after="0" w:afterAutospacing="0"/>
-        <w:rPr>
-          <w:sz w:val="23"/>
-          <w:szCs w:val="23"/>
-        </w:rPr>
-      </w:pPr>
-    </w:p>
-    <w:p>
-      <w:pPr>
-        <w:pStyle w:val="NormalWeb"/>
-        <w:shd w:val="clear" w:color="auto" w:fill="FFFFFF"/>
-        <w:spacing w:before="0" w:beforeAutospacing="0" w:after="0" w:afterAutospacing="0"/>
-        <w:rPr>
-          <w:sz w:val="23"/>
-          <w:szCs w:val="23"/>
-        </w:rPr>
-      </w:pPr>
-      <w:r>
-        <w:rPr>
-          <w:sz w:val="23"/>
-          <w:szCs w:val="23"/>
-        </w:rPr>
-        <w:t xml:space="preserve">In Bind Mounts, the file or directory is referenced by its full path on the host machine. </w:t>
-      </w:r>
-    </w:p>
-    <w:p>
-      <w:pPr>
-        <w:pStyle w:val="NormalWeb"/>
-        <w:shd w:val="clear" w:color="auto" w:fill="FFFFFF"/>
-        <w:spacing w:before="0" w:beforeAutospacing="0" w:after="0" w:afterAutospacing="0"/>
-        <w:rPr>
-          <w:sz w:val="23"/>
-          <w:szCs w:val="23"/>
-        </w:rPr>
-      </w:pPr>
-    </w:p>
-    <w:p>
-      <w:pPr>
-        <w:pStyle w:val="NormalWeb"/>
-        <w:shd w:val="clear" w:color="auto" w:fill="FFFFFF"/>
-        <w:spacing w:before="0" w:beforeAutospacing="0" w:after="0" w:afterAutospacing="0"/>
-        <w:rPr>
-          <w:sz w:val="23"/>
-          <w:szCs w:val="23"/>
-        </w:rPr>
-      </w:pPr>
-    </w:p>
-    <w:p>
-      <w:pPr>
-        <w:pStyle w:val="NormalWeb"/>
-        <w:shd w:val="clear" w:color="auto" w:fill="FFFFFF"/>
-        <w:spacing w:before="0" w:beforeAutospacing="0" w:after="0" w:afterAutospacing="0"/>
-        <w:rPr>
-          <w:sz w:val="23"/>
-          <w:szCs w:val="23"/>
-        </w:rPr>
-      </w:pPr>
-      <w:r>
-        <w:rPr>
-          <w:sz w:val="23"/>
-          <w:szCs w:val="23"/>
-          <w:highlight w:val="yellow"/>
-        </w:rPr>
-        <w:t>Volumes are the best way to persist data in Docker</w:t>
-      </w:r>
-    </w:p>
-    <w:p>
-      <w:pPr>
-        <w:pStyle w:val="NormalWeb"/>
-        <w:shd w:val="clear" w:color="auto" w:fill="FFFFFF"/>
-        <w:spacing w:before="0" w:beforeAutospacing="0" w:after="0" w:afterAutospacing="0"/>
-        <w:rPr>
-          <w:sz w:val="23"/>
-          <w:szCs w:val="23"/>
-        </w:rPr>
-      </w:pPr>
-    </w:p>
-    <w:p>
-      <w:pPr>
-        <w:pStyle w:val="NormalWeb"/>
-        <w:shd w:val="clear" w:color="auto" w:fill="FFFFFF"/>
-        <w:spacing w:before="0" w:beforeAutospacing="0" w:after="0" w:afterAutospacing="0"/>
-        <w:rPr>
-          <w:sz w:val="23"/>
-          <w:szCs w:val="23"/>
-        </w:rPr>
-      </w:pPr>
-      <w:r>
-        <w:rPr>
-          <w:sz w:val="23"/>
-          <w:szCs w:val="23"/>
-        </w:rPr>
-        <w:t>volumes are managed by Docker and are isolated from the core functionality of the host machine</w:t>
-      </w:r>
-    </w:p>
-    <w:p>
-      <w:pPr>
-        <w:pStyle w:val="NormalWeb"/>
-        <w:shd w:val="clear" w:color="auto" w:fill="FFFFFF"/>
-        <w:spacing w:before="0" w:beforeAutospacing="0" w:after="0" w:afterAutospacing="0"/>
-        <w:rPr>
-          <w:sz w:val="23"/>
-          <w:szCs w:val="23"/>
-        </w:rPr>
-      </w:pPr>
-    </w:p>
-    <w:p>
-      <w:pPr>
-        <w:pStyle w:val="NormalWeb"/>
-        <w:shd w:val="clear" w:color="auto" w:fill="FFFFFF"/>
-        <w:spacing w:before="0" w:beforeAutospacing="0" w:after="0" w:afterAutospacing="0"/>
-        <w:rPr>
-          <w:sz w:val="23"/>
-          <w:szCs w:val="23"/>
-        </w:rPr>
-      </w:pPr>
-      <w:r>
-        <w:rPr>
-          <w:sz w:val="23"/>
-          <w:szCs w:val="23"/>
-        </w:rPr>
-        <w:t>A given volume can be mounted into multiple containers simultaneously.</w:t>
-      </w:r>
-    </w:p>
-    <w:p>
-      <w:pPr>
-        <w:pStyle w:val="NormalWeb"/>
-        <w:shd w:val="clear" w:color="auto" w:fill="FFFFFF"/>
-        <w:spacing w:before="0" w:beforeAutospacing="0" w:after="0" w:afterAutospacing="0"/>
-        <w:rPr>
-          <w:sz w:val="23"/>
-          <w:szCs w:val="23"/>
-        </w:rPr>
-      </w:pPr>
-    </w:p>
-    <w:p>
-      <w:pPr>
-        <w:pStyle w:val="NormalWeb"/>
-        <w:shd w:val="clear" w:color="auto" w:fill="FFFFFF"/>
-        <w:spacing w:before="0" w:beforeAutospacing="0" w:after="0" w:afterAutospacing="0"/>
-        <w:rPr>
-          <w:sz w:val="23"/>
-          <w:szCs w:val="23"/>
-        </w:rPr>
-      </w:pPr>
-      <w:r>
-        <w:rPr>
-          <w:sz w:val="23"/>
-          <w:szCs w:val="23"/>
-        </w:rPr>
-        <w:t>When no running container is using a volume, the volume is still available to Docker and is not removed automatically. You can remove unused volumes using docker volume prune.</w:t>
-      </w:r>
-    </w:p>
-    <w:p>
-      <w:pPr>
-        <w:pStyle w:val="NormalWeb"/>
-        <w:shd w:val="clear" w:color="auto" w:fill="FFFFFF"/>
-        <w:spacing w:before="0" w:beforeAutospacing="0" w:after="0" w:afterAutospacing="0"/>
-        <w:rPr>
-          <w:sz w:val="23"/>
-          <w:szCs w:val="23"/>
-        </w:rPr>
-      </w:pPr>
-    </w:p>
-    <w:p>
-      <w:pPr>
-        <w:pStyle w:val="NormalWeb"/>
-        <w:shd w:val="clear" w:color="auto" w:fill="FFFFFF"/>
-        <w:spacing w:before="0" w:beforeAutospacing="0" w:after="0" w:afterAutospacing="0"/>
-        <w:rPr>
-          <w:sz w:val="23"/>
-          <w:szCs w:val="23"/>
-        </w:rPr>
-      </w:pPr>
-      <w:r>
-        <w:rPr>
-          <w:sz w:val="23"/>
-          <w:szCs w:val="23"/>
-        </w:rPr>
-        <w:t xml:space="preserve">When you mount a volume, it may be named or anonymous. </w:t>
-      </w:r>
-    </w:p>
-    <w:p>
-      <w:pPr>
-        <w:pStyle w:val="NormalWeb"/>
-        <w:shd w:val="clear" w:color="auto" w:fill="FFFFFF"/>
-        <w:spacing w:before="0" w:beforeAutospacing="0" w:after="0" w:afterAutospacing="0"/>
-        <w:rPr>
-          <w:sz w:val="23"/>
-          <w:szCs w:val="23"/>
-        </w:rPr>
-      </w:pPr>
-    </w:p>
-    <w:p>
-      <w:pPr>
-        <w:pStyle w:val="NormalWeb"/>
-        <w:shd w:val="clear" w:color="auto" w:fill="FFFFFF"/>
-        <w:spacing w:before="0" w:beforeAutospacing="0" w:after="0" w:afterAutospacing="0"/>
-        <w:rPr>
-          <w:sz w:val="23"/>
-          <w:szCs w:val="23"/>
-        </w:rPr>
-      </w:pPr>
-      <w:r>
-        <w:rPr>
-          <w:sz w:val="23"/>
-          <w:szCs w:val="23"/>
-        </w:rPr>
-        <w:t>Anonymous volumes are not given an explicit name when they are first mounted into a container</w:t>
-      </w:r>
-    </w:p>
-    <w:p>
-      <w:pPr>
-        <w:pStyle w:val="NormalWeb"/>
-        <w:shd w:val="clear" w:color="auto" w:fill="FFFFFF"/>
-        <w:spacing w:before="0" w:beforeAutospacing="0" w:after="0" w:afterAutospacing="0"/>
-        <w:rPr>
-          <w:sz w:val="23"/>
-          <w:szCs w:val="23"/>
-        </w:rPr>
-      </w:pPr>
-    </w:p>
-    <w:p>
-      <w:pPr>
-        <w:pStyle w:val="NormalWeb"/>
-        <w:shd w:val="clear" w:color="auto" w:fill="FFFFFF"/>
-        <w:spacing w:before="0" w:beforeAutospacing="0" w:after="0" w:afterAutospacing="0"/>
-        <w:rPr>
-          <w:sz w:val="23"/>
-          <w:szCs w:val="23"/>
-        </w:rPr>
-      </w:pPr>
-      <w:r>
-        <w:rPr>
-          <w:sz w:val="23"/>
-          <w:szCs w:val="23"/>
-          <w:highlight w:val="yellow"/>
-        </w:rPr>
-        <w:t>Volumes also support the use of volume drivers, which allow you to store your data on remote hosts or cloud providers, among other possibilities.</w:t>
-      </w:r>
-    </w:p>
-    <w:p>
-      <w:pPr>
-        <w:pStyle w:val="NormalWeb"/>
-        <w:shd w:val="clear" w:color="auto" w:fill="FFFFFF"/>
-        <w:spacing w:before="0" w:beforeAutospacing="0" w:after="0" w:afterAutospacing="0"/>
-        <w:rPr>
-          <w:sz w:val="23"/>
-          <w:szCs w:val="23"/>
-        </w:rPr>
-      </w:pPr>
-    </w:p>
-    <w:p>
-      <w:pPr>
-        <w:pStyle w:val="NormalWeb"/>
-        <w:shd w:val="clear" w:color="auto" w:fill="FFFFFF"/>
-        <w:spacing w:before="0" w:beforeAutospacing="0" w:after="0" w:afterAutospacing="0"/>
-        <w:rPr>
-          <w:sz w:val="23"/>
-          <w:szCs w:val="23"/>
-        </w:rPr>
-      </w:pPr>
-      <w:r>
-        <w:rPr>
-          <w:sz w:val="23"/>
-          <w:szCs w:val="23"/>
-          <w:highlight w:val="yellow"/>
-        </w:rPr>
-        <w:t>By using volume we can share the data one container to others</w:t>
-      </w:r>
-    </w:p>
-    <w:p>
-      <w:pPr>
-        <w:pStyle w:val="NormalWeb"/>
-        <w:shd w:val="clear" w:color="auto" w:fill="FFFFFF"/>
-        <w:spacing w:before="0" w:beforeAutospacing="0" w:after="0" w:afterAutospacing="0"/>
-        <w:rPr>
-          <w:sz w:val="23"/>
-          <w:szCs w:val="23"/>
-        </w:rPr>
-      </w:pPr>
-    </w:p>
-    <w:p>
-      <w:pPr>
-        <w:pStyle w:val="NormalWeb"/>
-        <w:shd w:val="clear" w:color="auto" w:fill="FFFFFF"/>
-        <w:spacing w:after="204"/>
-        <w:rPr>
-          <w:b/>
-          <w:sz w:val="23"/>
-          <w:szCs w:val="23"/>
-        </w:rPr>
-      </w:pPr>
-      <w:r>
-        <w:rPr>
-          <w:b/>
-          <w:sz w:val="23"/>
-          <w:szCs w:val="23"/>
-        </w:rPr>
-        <w:t>Commands</w:t>
-      </w:r>
-    </w:p>
-    <w:p>
-      <w:pPr>
-        <w:pStyle w:val="NormalWeb"/>
-        <w:shd w:val="clear" w:color="auto" w:fill="FFFFFF"/>
-        <w:spacing w:before="0" w:beforeAutospacing="0" w:after="0" w:afterAutospacing="0"/>
-        <w:rPr>
-          <w:sz w:val="23"/>
-          <w:szCs w:val="23"/>
-        </w:rPr>
-      </w:pPr>
-      <w:r>
-        <w:rPr>
-          <w:sz w:val="23"/>
-          <w:szCs w:val="23"/>
-        </w:rPr>
         <w:t>docker run --name MyJenkins1 -v myvol1:/var/jenkins_home -p 8080:8080 -p 50000:50000 jenkins</w:t>
       </w:r>
     </w:p>
@@ -8351,7 +8411,6 @@
           <w:sz w:val="23"/>
           <w:szCs w:val="23"/>
         </w:rPr>
-        <w:lastRenderedPageBreak/>
         <w:t>Feign, as a client, is an important tool for microservice developers to communicate with other microservices via Rest API.</w:t>
       </w:r>
     </w:p>
@@ -8758,7 +8817,7 @@
       <w:tblPr>
         <w:tblStyle w:val="TableGrid"/>
         <w:tblW w:w="0" w:type="auto"/>
-        <w:tblLook w:val="04A0"/>
+        <w:tblLook w:val="04A0" w:firstRow="1" w:lastRow="0" w:firstColumn="1" w:lastColumn="0" w:noHBand="0" w:noVBand="1"/>
       </w:tblPr>
       <w:tblGrid>
         <w:gridCol w:w="9576"/>
@@ -9017,6 +9076,7 @@
                 <w:sz w:val="18"/>
                 <w:szCs w:val="18"/>
               </w:rPr>
+              <w:lastRenderedPageBreak/>
               <w:t xml:space="preserve"> </w:t>
             </w:r>
           </w:p>
@@ -9234,7 +9294,6 @@
           <w:sz w:val="23"/>
           <w:szCs w:val="23"/>
         </w:rPr>
-        <w:lastRenderedPageBreak/>
         <w:t>Dynamic loading of config data</w:t>
       </w:r>
     </w:p>
@@ -9692,9 +9751,8 @@
         <w:rPr>
           <w:noProof/>
         </w:rPr>
-        <w:lastRenderedPageBreak/>
         <w:drawing>
-          <wp:inline distT="0" distB="0" distL="0" distR="0">
+          <wp:inline distT="0" distB="0" distL="0" distR="0" wp14:anchorId="57DBB753" wp14:editId="2314C3A5">
             <wp:extent cx="5943600" cy="2990331"/>
             <wp:effectExtent l="19050" t="0" r="0" b="0"/>
             <wp:docPr id="15" name="Picture 1"/>
@@ -9855,8 +9913,8 @@
 </file>
 
 <file path=word/numbering.xml><?xml version="1.0" encoding="utf-8"?>
-<w:numbering xmlns:ve="http://schemas.openxmlformats.org/markup-compatibility/2006" xmlns:o="urn:schemas-microsoft-com:office:office" xmlns:r="http://schemas.openxmlformats.org/officeDocument/2006/relationships" xmlns:m="http://schemas.openxmlformats.org/officeDocument/2006/math" xmlns:v="urn:schemas-microsoft-com:vml" xmlns:wp="http://schemas.openxmlformats.org/drawingml/2006/wordprocessingDrawing" xmlns:w10="urn:schemas-microsoft-com:office:word" xmlns:w="http://schemas.openxmlformats.org/wordprocessingml/2006/main" xmlns:wne="http://schemas.microsoft.com/office/word/2006/wordml">
-  <w:abstractNum w:abstractNumId="0">
+<w:numbering xmlns:wpc="http://schemas.microsoft.com/office/word/2010/wordprocessingCanvas" xmlns:cx="http://schemas.microsoft.com/office/drawing/2014/chartex" xmlns:cx1="http://schemas.microsoft.com/office/drawing/2015/9/8/chartex" xmlns:cx2="http://schemas.microsoft.com/office/drawing/2015/10/21/chartex" xmlns:cx3="http://schemas.microsoft.com/office/drawing/2016/5/9/chartex" xmlns:cx4="http://schemas.microsoft.com/office/drawing/2016/5/10/chartex" xmlns:cx5="http://schemas.microsoft.com/office/drawing/2016/5/11/chartex" xmlns:cx6="http://schemas.microsoft.com/office/drawing/2016/5/12/chartex" xmlns:cx7="http://schemas.microsoft.com/office/drawing/2016/5/13/chartex" xmlns:cx8="http://schemas.microsoft.com/office/drawing/2016/5/14/chartex" xmlns:mc="http://schemas.openxmlformats.org/markup-compatibility/2006" xmlns:aink="http://schemas.microsoft.com/office/drawing/2016/ink" xmlns:am3d="http://schemas.microsoft.com/office/drawing/2017/model3d" xmlns:o="urn:schemas-microsoft-com:office:office" xmlns:r="http://schemas.openxmlformats.org/officeDocument/2006/relationships" xmlns:m="http://schemas.openxmlformats.org/officeDocument/2006/math" xmlns:v="urn:schemas-microsoft-com:vml" xmlns:wp14="http://schemas.microsoft.com/office/word/2010/wordprocessingDrawing" xmlns:wp="http://schemas.openxmlformats.org/drawingml/2006/wordprocessingDrawing" xmlns:w10="urn:schemas-microsoft-com:office:word" xmlns:w="http://schemas.openxmlformats.org/wordprocessingml/2006/main" xmlns:w14="http://schemas.microsoft.com/office/word/2010/wordml" xmlns:w15="http://schemas.microsoft.com/office/word/2012/wordml" xmlns:w16cid="http://schemas.microsoft.com/office/word/2016/wordml/cid" xmlns:w16se="http://schemas.microsoft.com/office/word/2015/wordml/symex" xmlns:wpg="http://schemas.microsoft.com/office/word/2010/wordprocessingGroup" xmlns:wpi="http://schemas.microsoft.com/office/word/2010/wordprocessingInk" xmlns:wne="http://schemas.microsoft.com/office/word/2006/wordml" xmlns:wps="http://schemas.microsoft.com/office/word/2010/wordprocessingShape" mc:Ignorable="w14 w15 w16se w16cid wp14">
+  <w:abstractNum w:abstractNumId="0" w15:restartNumberingAfterBreak="0">
     <w:nsid w:val="05747341"/>
     <w:multiLevelType w:val="hybridMultilevel"/>
     <w:tmpl w:val="C03674E6"/>
@@ -9942,7 +10000,7 @@
       </w:pPr>
     </w:lvl>
   </w:abstractNum>
-  <w:abstractNum w:abstractNumId="1">
+  <w:abstractNum w:abstractNumId="1" w15:restartNumberingAfterBreak="0">
     <w:nsid w:val="092806C0"/>
     <w:multiLevelType w:val="multilevel"/>
     <w:tmpl w:val="4400473E"/>
@@ -10091,7 +10149,7 @@
       </w:rPr>
     </w:lvl>
   </w:abstractNum>
-  <w:abstractNum w:abstractNumId="2">
+  <w:abstractNum w:abstractNumId="2" w15:restartNumberingAfterBreak="0">
     <w:nsid w:val="0DE00AC8"/>
     <w:multiLevelType w:val="hybridMultilevel"/>
     <w:tmpl w:val="9B5CC894"/>
@@ -10204,7 +10262,7 @@
       </w:rPr>
     </w:lvl>
   </w:abstractNum>
-  <w:abstractNum w:abstractNumId="3">
+  <w:abstractNum w:abstractNumId="3" w15:restartNumberingAfterBreak="0">
     <w:nsid w:val="207E4902"/>
     <w:multiLevelType w:val="multilevel"/>
     <w:tmpl w:val="4E14E252"/>
@@ -10353,7 +10411,7 @@
       </w:rPr>
     </w:lvl>
   </w:abstractNum>
-  <w:abstractNum w:abstractNumId="4">
+  <w:abstractNum w:abstractNumId="4" w15:restartNumberingAfterBreak="0">
     <w:nsid w:val="3052650B"/>
     <w:multiLevelType w:val="hybridMultilevel"/>
     <w:tmpl w:val="527484E4"/>
@@ -10466,7 +10524,7 @@
       </w:rPr>
     </w:lvl>
   </w:abstractNum>
-  <w:abstractNum w:abstractNumId="5">
+  <w:abstractNum w:abstractNumId="5" w15:restartNumberingAfterBreak="0">
     <w:nsid w:val="3C05480C"/>
     <w:multiLevelType w:val="multilevel"/>
     <w:tmpl w:val="4B882370"/>
@@ -10615,7 +10673,7 @@
       </w:rPr>
     </w:lvl>
   </w:abstractNum>
-  <w:abstractNum w:abstractNumId="6">
+  <w:abstractNum w:abstractNumId="6" w15:restartNumberingAfterBreak="0">
     <w:nsid w:val="54B207B8"/>
     <w:multiLevelType w:val="multilevel"/>
     <w:tmpl w:val="A134D6C2"/>
@@ -10764,7 +10822,7 @@
       </w:rPr>
     </w:lvl>
   </w:abstractNum>
-  <w:abstractNum w:abstractNumId="7">
+  <w:abstractNum w:abstractNumId="7" w15:restartNumberingAfterBreak="0">
     <w:nsid w:val="705A02D0"/>
     <w:multiLevelType w:val="multilevel"/>
     <w:tmpl w:val="4656E02C"/>
@@ -10941,7 +10999,7 @@
 </file>
 
 <file path=word/styles.xml><?xml version="1.0" encoding="utf-8"?>
-<w:styles xmlns:r="http://schemas.openxmlformats.org/officeDocument/2006/relationships" xmlns:w="http://schemas.openxmlformats.org/wordprocessingml/2006/main">
+<w:styles xmlns:mc="http://schemas.openxmlformats.org/markup-compatibility/2006" xmlns:r="http://schemas.openxmlformats.org/officeDocument/2006/relationships" xmlns:w="http://schemas.openxmlformats.org/wordprocessingml/2006/main" xmlns:w14="http://schemas.microsoft.com/office/word/2010/wordml" xmlns:w15="http://schemas.microsoft.com/office/word/2012/wordml" xmlns:w16cid="http://schemas.microsoft.com/office/word/2016/wordml/cid" xmlns:w16se="http://schemas.microsoft.com/office/word/2015/wordml/symex" mc:Ignorable="w14 w15 w16se w16cid">
   <w:docDefaults>
     <w:rPrDefault>
       <w:rPr>
@@ -10957,144 +11015,383 @@
       </w:pPr>
     </w:pPrDefault>
   </w:docDefaults>
-  <w:latentStyles w:defLockedState="0" w:defUIPriority="99" w:defSemiHidden="1" w:defUnhideWhenUsed="1" w:defQFormat="0" w:count="267">
-    <w:lsdException w:name="Normal" w:semiHidden="0" w:uiPriority="0" w:unhideWhenUsed="0" w:qFormat="1"/>
-    <w:lsdException w:name="heading 1" w:semiHidden="0" w:uiPriority="9" w:unhideWhenUsed="0" w:qFormat="1"/>
-    <w:lsdException w:name="heading 2" w:uiPriority="9" w:qFormat="1"/>
-    <w:lsdException w:name="heading 3" w:uiPriority="9" w:qFormat="1"/>
-    <w:lsdException w:name="heading 4" w:uiPriority="9" w:qFormat="1"/>
-    <w:lsdException w:name="heading 5" w:uiPriority="9" w:qFormat="1"/>
-    <w:lsdException w:name="heading 6" w:uiPriority="9" w:qFormat="1"/>
-    <w:lsdException w:name="heading 7" w:uiPriority="9" w:qFormat="1"/>
-    <w:lsdException w:name="heading 8" w:uiPriority="9" w:qFormat="1"/>
-    <w:lsdException w:name="heading 9" w:uiPriority="9" w:qFormat="1"/>
-    <w:lsdException w:name="toc 1" w:uiPriority="39"/>
-    <w:lsdException w:name="toc 2" w:uiPriority="39"/>
-    <w:lsdException w:name="toc 3" w:uiPriority="39"/>
-    <w:lsdException w:name="toc 4" w:uiPriority="39"/>
-    <w:lsdException w:name="toc 5" w:uiPriority="39"/>
-    <w:lsdException w:name="toc 6" w:uiPriority="39"/>
-    <w:lsdException w:name="toc 7" w:uiPriority="39"/>
-    <w:lsdException w:name="toc 8" w:uiPriority="39"/>
-    <w:lsdException w:name="toc 9" w:uiPriority="39"/>
-    <w:lsdException w:name="caption" w:uiPriority="35" w:qFormat="1"/>
-    <w:lsdException w:name="Title" w:semiHidden="0" w:uiPriority="10" w:unhideWhenUsed="0" w:qFormat="1"/>
-    <w:lsdException w:name="Default Paragraph Font" w:uiPriority="1"/>
-    <w:lsdException w:name="Subtitle" w:semiHidden="0" w:uiPriority="11" w:unhideWhenUsed="0" w:qFormat="1"/>
-    <w:lsdException w:name="Strong" w:semiHidden="0" w:uiPriority="22" w:unhideWhenUsed="0" w:qFormat="1"/>
-    <w:lsdException w:name="Emphasis" w:semiHidden="0" w:uiPriority="20" w:unhideWhenUsed="0" w:qFormat="1"/>
-    <w:lsdException w:name="Table Grid" w:semiHidden="0" w:uiPriority="59" w:unhideWhenUsed="0"/>
-    <w:lsdException w:name="Placeholder Text" w:unhideWhenUsed="0"/>
-    <w:lsdException w:name="No Spacing" w:semiHidden="0" w:uiPriority="1" w:unhideWhenUsed="0" w:qFormat="1"/>
-    <w:lsdException w:name="Light Shading" w:semiHidden="0" w:uiPriority="60" w:unhideWhenUsed="0"/>
-    <w:lsdException w:name="Light List" w:semiHidden="0" w:uiPriority="61" w:unhideWhenUsed="0"/>
-    <w:lsdException w:name="Light Grid" w:semiHidden="0" w:uiPriority="62" w:unhideWhenUsed="0"/>
-    <w:lsdException w:name="Medium Shading 1" w:semiHidden="0" w:uiPriority="63" w:unhideWhenUsed="0"/>
-    <w:lsdException w:name="Medium Shading 2" w:semiHidden="0" w:uiPriority="64" w:unhideWhenUsed="0"/>
-    <w:lsdException w:name="Medium List 1" w:semiHidden="0" w:uiPriority="65" w:unhideWhenUsed="0"/>
-    <w:lsdException w:name="Medium List 2" w:semiHidden="0" w:uiPriority="66" w:unhideWhenUsed="0"/>
-    <w:lsdException w:name="Medium Grid 1" w:semiHidden="0" w:uiPriority="67" w:unhideWhenUsed="0"/>
-    <w:lsdException w:name="Medium Grid 2" w:semiHidden="0" w:uiPriority="68" w:unhideWhenUsed="0"/>
-    <w:lsdException w:name="Medium Grid 3" w:semiHidden="0" w:uiPriority="69" w:unhideWhenUsed="0"/>
-    <w:lsdException w:name="Dark List" w:semiHidden="0" w:uiPriority="70" w:unhideWhenUsed="0"/>
-    <w:lsdException w:name="Colorful Shading" w:semiHidden="0" w:uiPriority="71" w:unhideWhenUsed="0"/>
-    <w:lsdException w:name="Colorful List" w:semiHidden="0" w:uiPriority="72" w:unhideWhenUsed="0"/>
-    <w:lsdException w:name="Colorful Grid" w:semiHidden="0" w:uiPriority="73" w:unhideWhenUsed="0"/>
-    <w:lsdException w:name="Light Shading Accent 1" w:semiHidden="0" w:uiPriority="60" w:unhideWhenUsed="0"/>
-    <w:lsdException w:name="Light List Accent 1" w:semiHidden="0" w:uiPriority="61" w:unhideWhenUsed="0"/>
-    <w:lsdException w:name="Light Grid Accent 1" w:semiHidden="0" w:uiPriority="62" w:unhideWhenUsed="0"/>
-    <w:lsdException w:name="Medium Shading 1 Accent 1" w:semiHidden="0" w:uiPriority="63" w:unhideWhenUsed="0"/>
-    <w:lsdException w:name="Medium Shading 2 Accent 1" w:semiHidden="0" w:uiPriority="64" w:unhideWhenUsed="0"/>
-    <w:lsdException w:name="Medium List 1 Accent 1" w:semiHidden="0" w:uiPriority="65" w:unhideWhenUsed="0"/>
-    <w:lsdException w:name="Revision" w:unhideWhenUsed="0"/>
-    <w:lsdException w:name="List Paragraph" w:semiHidden="0" w:uiPriority="34" w:unhideWhenUsed="0" w:qFormat="1"/>
-    <w:lsdException w:name="Quote" w:semiHidden="0" w:uiPriority="29" w:unhideWhenUsed="0" w:qFormat="1"/>
-    <w:lsdException w:name="Intense Quote" w:semiHidden="0" w:uiPriority="30" w:unhideWhenUsed="0" w:qFormat="1"/>
-    <w:lsdException w:name="Medium List 2 Accent 1" w:semiHidden="0" w:uiPriority="66" w:unhideWhenUsed="0"/>
-    <w:lsdException w:name="Medium Grid 1 Accent 1" w:semiHidden="0" w:uiPriority="67" w:unhideWhenUsed="0"/>
-    <w:lsdException w:name="Medium Grid 2 Accent 1" w:semiHidden="0" w:uiPriority="68" w:unhideWhenUsed="0"/>
-    <w:lsdException w:name="Medium Grid 3 Accent 1" w:semiHidden="0" w:uiPriority="69" w:unhideWhenUsed="0"/>
-    <w:lsdException w:name="Dark List Accent 1" w:semiHidden="0" w:uiPriority="70" w:unhideWhenUsed="0"/>
-    <w:lsdException w:name="Colorful Shading Accent 1" w:semiHidden="0" w:uiPriority="71" w:unhideWhenUsed="0"/>
-    <w:lsdException w:name="Colorful List Accent 1" w:semiHidden="0" w:uiPriority="72" w:unhideWhenUsed="0"/>
-    <w:lsdException w:name="Colorful Grid Accent 1" w:semiHidden="0" w:uiPriority="73" w:unhideWhenUsed="0"/>
-    <w:lsdException w:name="Light Shading Accent 2" w:semiHidden="0" w:uiPriority="60" w:unhideWhenUsed="0"/>
-    <w:lsdException w:name="Light List Accent 2" w:semiHidden="0" w:uiPriority="61" w:unhideWhenUsed="0"/>
-    <w:lsdException w:name="Light Grid Accent 2" w:semiHidden="0" w:uiPriority="62" w:unhideWhenUsed="0"/>
-    <w:lsdException w:name="Medium Shading 1 Accent 2" w:semiHidden="0" w:uiPriority="63" w:unhideWhenUsed="0"/>
-    <w:lsdException w:name="Medium Shading 2 Accent 2" w:semiHidden="0" w:uiPriority="64" w:unhideWhenUsed="0"/>
-    <w:lsdException w:name="Medium List 1 Accent 2" w:semiHidden="0" w:uiPriority="65" w:unhideWhenUsed="0"/>
-    <w:lsdException w:name="Medium List 2 Accent 2" w:semiHidden="0" w:uiPriority="66" w:unhideWhenUsed="0"/>
-    <w:lsdException w:name="Medium Grid 1 Accent 2" w:semiHidden="0" w:uiPriority="67" w:unhideWhenUsed="0"/>
-    <w:lsdException w:name="Medium Grid 2 Accent 2" w:semiHidden="0" w:uiPriority="68" w:unhideWhenUsed="0"/>
-    <w:lsdException w:name="Medium Grid 3 Accent 2" w:semiHidden="0" w:uiPriority="69" w:unhideWhenUsed="0"/>
-    <w:lsdException w:name="Dark List Accent 2" w:semiHidden="0" w:uiPriority="70" w:unhideWhenUsed="0"/>
-    <w:lsdException w:name="Colorful Shading Accent 2" w:semiHidden="0" w:uiPriority="71" w:unhideWhenUsed="0"/>
-    <w:lsdException w:name="Colorful List Accent 2" w:semiHidden="0" w:uiPriority="72" w:unhideWhenUsed="0"/>
-    <w:lsdException w:name="Colorful Grid Accent 2" w:semiHidden="0" w:uiPriority="73" w:unhideWhenUsed="0"/>
-    <w:lsdException w:name="Light Shading Accent 3" w:semiHidden="0" w:uiPriority="60" w:unhideWhenUsed="0"/>
-    <w:lsdException w:name="Light List Accent 3" w:semiHidden="0" w:uiPriority="61" w:unhideWhenUsed="0"/>
-    <w:lsdException w:name="Light Grid Accent 3" w:semiHidden="0" w:uiPriority="62" w:unhideWhenUsed="0"/>
-    <w:lsdException w:name="Medium Shading 1 Accent 3" w:semiHidden="0" w:uiPriority="63" w:unhideWhenUsed="0"/>
-    <w:lsdException w:name="Medium Shading 2 Accent 3" w:semiHidden="0" w:uiPriority="64" w:unhideWhenUsed="0"/>
-    <w:lsdException w:name="Medium List 1 Accent 3" w:semiHidden="0" w:uiPriority="65" w:unhideWhenUsed="0"/>
-    <w:lsdException w:name="Medium List 2 Accent 3" w:semiHidden="0" w:uiPriority="66" w:unhideWhenUsed="0"/>
-    <w:lsdException w:name="Medium Grid 1 Accent 3" w:semiHidden="0" w:uiPriority="67" w:unhideWhenUsed="0"/>
-    <w:lsdException w:name="Medium Grid 2 Accent 3" w:semiHidden="0" w:uiPriority="68" w:unhideWhenUsed="0"/>
-    <w:lsdException w:name="Medium Grid 3 Accent 3" w:semiHidden="0" w:uiPriority="69" w:unhideWhenUsed="0"/>
-    <w:lsdException w:name="Dark List Accent 3" w:semiHidden="0" w:uiPriority="70" w:unhideWhenUsed="0"/>
-    <w:lsdException w:name="Colorful Shading Accent 3" w:semiHidden="0" w:uiPriority="71" w:unhideWhenUsed="0"/>
-    <w:lsdException w:name="Colorful List Accent 3" w:semiHidden="0" w:uiPriority="72" w:unhideWhenUsed="0"/>
-    <w:lsdException w:name="Colorful Grid Accent 3" w:semiHidden="0" w:uiPriority="73" w:unhideWhenUsed="0"/>
-    <w:lsdException w:name="Light Shading Accent 4" w:semiHidden="0" w:uiPriority="60" w:unhideWhenUsed="0"/>
-    <w:lsdException w:name="Light List Accent 4" w:semiHidden="0" w:uiPriority="61" w:unhideWhenUsed="0"/>
-    <w:lsdException w:name="Light Grid Accent 4" w:semiHidden="0" w:uiPriority="62" w:unhideWhenUsed="0"/>
-    <w:lsdException w:name="Medium Shading 1 Accent 4" w:semiHidden="0" w:uiPriority="63" w:unhideWhenUsed="0"/>
-    <w:lsdException w:name="Medium Shading 2 Accent 4" w:semiHidden="0" w:uiPriority="64" w:unhideWhenUsed="0"/>
-    <w:lsdException w:name="Medium List 1 Accent 4" w:semiHidden="0" w:uiPriority="65" w:unhideWhenUsed="0"/>
-    <w:lsdException w:name="Medium List 2 Accent 4" w:semiHidden="0" w:uiPriority="66" w:unhideWhenUsed="0"/>
-    <w:lsdException w:name="Medium Grid 1 Accent 4" w:semiHidden="0" w:uiPriority="67" w:unhideWhenUsed="0"/>
-    <w:lsdException w:name="Medium Grid 2 Accent 4" w:semiHidden="0" w:uiPriority="68" w:unhideWhenUsed="0"/>
-    <w:lsdException w:name="Medium Grid 3 Accent 4" w:semiHidden="0" w:uiPriority="69" w:unhideWhenUsed="0"/>
-    <w:lsdException w:name="Dark List Accent 4" w:semiHidden="0" w:uiPriority="70" w:unhideWhenUsed="0"/>
-    <w:lsdException w:name="Colorful Shading Accent 4" w:semiHidden="0" w:uiPriority="71" w:unhideWhenUsed="0"/>
-    <w:lsdException w:name="Colorful List Accent 4" w:semiHidden="0" w:uiPriority="72" w:unhideWhenUsed="0"/>
-    <w:lsdException w:name="Colorful Grid Accent 4" w:semiHidden="0" w:uiPriority="73" w:unhideWhenUsed="0"/>
-    <w:lsdException w:name="Light Shading Accent 5" w:semiHidden="0" w:uiPriority="60" w:unhideWhenUsed="0"/>
-    <w:lsdException w:name="Light List Accent 5" w:semiHidden="0" w:uiPriority="61" w:unhideWhenUsed="0"/>
-    <w:lsdException w:name="Light Grid Accent 5" w:semiHidden="0" w:uiPriority="62" w:unhideWhenUsed="0"/>
-    <w:lsdException w:name="Medium Shading 1 Accent 5" w:semiHidden="0" w:uiPriority="63" w:unhideWhenUsed="0"/>
-    <w:lsdException w:name="Medium Shading 2 Accent 5" w:semiHidden="0" w:uiPriority="64" w:unhideWhenUsed="0"/>
-    <w:lsdException w:name="Medium List 1 Accent 5" w:semiHidden="0" w:uiPriority="65" w:unhideWhenUsed="0"/>
-    <w:lsdException w:name="Medium List 2 Accent 5" w:semiHidden="0" w:uiPriority="66" w:unhideWhenUsed="0"/>
-    <w:lsdException w:name="Medium Grid 1 Accent 5" w:semiHidden="0" w:uiPriority="67" w:unhideWhenUsed="0"/>
-    <w:lsdException w:name="Medium Grid 2 Accent 5" w:semiHidden="0" w:uiPriority="68" w:unhideWhenUsed="0"/>
-    <w:lsdException w:name="Medium Grid 3 Accent 5" w:semiHidden="0" w:uiPriority="69" w:unhideWhenUsed="0"/>
-    <w:lsdException w:name="Dark List Accent 5" w:semiHidden="0" w:uiPriority="70" w:unhideWhenUsed="0"/>
-    <w:lsdException w:name="Colorful Shading Accent 5" w:semiHidden="0" w:uiPriority="71" w:unhideWhenUsed="0"/>
-    <w:lsdException w:name="Colorful List Accent 5" w:semiHidden="0" w:uiPriority="72" w:unhideWhenUsed="0"/>
-    <w:lsdException w:name="Colorful Grid Accent 5" w:semiHidden="0" w:uiPriority="73" w:unhideWhenUsed="0"/>
-    <w:lsdException w:name="Light Shading Accent 6" w:semiHidden="0" w:uiPriority="60" w:unhideWhenUsed="0"/>
-    <w:lsdException w:name="Light List Accent 6" w:semiHidden="0" w:uiPriority="61" w:unhideWhenUsed="0"/>
-    <w:lsdException w:name="Light Grid Accent 6" w:semiHidden="0" w:uiPriority="62" w:unhideWhenUsed="0"/>
-    <w:lsdException w:name="Medium Shading 1 Accent 6" w:semiHidden="0" w:uiPriority="63" w:unhideWhenUsed="0"/>
-    <w:lsdException w:name="Medium Shading 2 Accent 6" w:semiHidden="0" w:uiPriority="64" w:unhideWhenUsed="0"/>
-    <w:lsdException w:name="Medium List 1 Accent 6" w:semiHidden="0" w:uiPriority="65" w:unhideWhenUsed="0"/>
-    <w:lsdException w:name="Medium List 2 Accent 6" w:semiHidden="0" w:uiPriority="66" w:unhideWhenUsed="0"/>
-    <w:lsdException w:name="Medium Grid 1 Accent 6" w:semiHidden="0" w:uiPriority="67" w:unhideWhenUsed="0"/>
-    <w:lsdException w:name="Medium Grid 2 Accent 6" w:semiHidden="0" w:uiPriority="68" w:unhideWhenUsed="0"/>
-    <w:lsdException w:name="Medium Grid 3 Accent 6" w:semiHidden="0" w:uiPriority="69" w:unhideWhenUsed="0"/>
-    <w:lsdException w:name="Dark List Accent 6" w:semiHidden="0" w:uiPriority="70" w:unhideWhenUsed="0"/>
-    <w:lsdException w:name="Colorful Shading Accent 6" w:semiHidden="0" w:uiPriority="71" w:unhideWhenUsed="0"/>
-    <w:lsdException w:name="Colorful List Accent 6" w:semiHidden="0" w:uiPriority="72" w:unhideWhenUsed="0"/>
-    <w:lsdException w:name="Colorful Grid Accent 6" w:semiHidden="0" w:uiPriority="73" w:unhideWhenUsed="0"/>
-    <w:lsdException w:name="Subtle Emphasis" w:semiHidden="0" w:uiPriority="19" w:unhideWhenUsed="0" w:qFormat="1"/>
-    <w:lsdException w:name="Intense Emphasis" w:semiHidden="0" w:uiPriority="21" w:unhideWhenUsed="0" w:qFormat="1"/>
-    <w:lsdException w:name="Subtle Reference" w:semiHidden="0" w:uiPriority="31" w:unhideWhenUsed="0" w:qFormat="1"/>
-    <w:lsdException w:name="Intense Reference" w:semiHidden="0" w:uiPriority="32" w:unhideWhenUsed="0" w:qFormat="1"/>
-    <w:lsdException w:name="Book Title" w:semiHidden="0" w:uiPriority="33" w:unhideWhenUsed="0" w:qFormat="1"/>
-    <w:lsdException w:name="Bibliography" w:uiPriority="37"/>
-    <w:lsdException w:name="TOC Heading" w:uiPriority="39" w:qFormat="1"/>
+  <w:latentStyles w:defLockedState="0" w:defUIPriority="99" w:defSemiHidden="0" w:defUnhideWhenUsed="0" w:defQFormat="0" w:count="376">
+    <w:lsdException w:name="Normal" w:uiPriority="0" w:qFormat="1"/>
+    <w:lsdException w:name="heading 1" w:uiPriority="9" w:qFormat="1"/>
+    <w:lsdException w:name="heading 2" w:semiHidden="1" w:uiPriority="9" w:unhideWhenUsed="1" w:qFormat="1"/>
+    <w:lsdException w:name="heading 3" w:semiHidden="1" w:uiPriority="9" w:unhideWhenUsed="1" w:qFormat="1"/>
+    <w:lsdException w:name="heading 4" w:semiHidden="1" w:uiPriority="9" w:unhideWhenUsed="1" w:qFormat="1"/>
+    <w:lsdException w:name="heading 5" w:semiHidden="1" w:uiPriority="9" w:unhideWhenUsed="1" w:qFormat="1"/>
+    <w:lsdException w:name="heading 6" w:semiHidden="1" w:uiPriority="9" w:unhideWhenUsed="1" w:qFormat="1"/>
+    <w:lsdException w:name="heading 7" w:semiHidden="1" w:uiPriority="9" w:unhideWhenUsed="1" w:qFormat="1"/>
+    <w:lsdException w:name="heading 8" w:semiHidden="1" w:uiPriority="9" w:unhideWhenUsed="1" w:qFormat="1"/>
+    <w:lsdException w:name="heading 9" w:semiHidden="1" w:uiPriority="9" w:unhideWhenUsed="1" w:qFormat="1"/>
+    <w:lsdException w:name="index 1" w:semiHidden="1" w:unhideWhenUsed="1"/>
+    <w:lsdException w:name="index 2" w:semiHidden="1" w:unhideWhenUsed="1"/>
+    <w:lsdException w:name="index 3" w:semiHidden="1" w:unhideWhenUsed="1"/>
+    <w:lsdException w:name="index 4" w:semiHidden="1" w:unhideWhenUsed="1"/>
+    <w:lsdException w:name="index 5" w:semiHidden="1" w:unhideWhenUsed="1"/>
+    <w:lsdException w:name="index 6" w:semiHidden="1" w:unhideWhenUsed="1"/>
+    <w:lsdException w:name="index 7" w:semiHidden="1" w:unhideWhenUsed="1"/>
+    <w:lsdException w:name="index 8" w:semiHidden="1" w:unhideWhenUsed="1"/>
+    <w:lsdException w:name="index 9" w:semiHidden="1" w:unhideWhenUsed="1"/>
+    <w:lsdException w:name="toc 1" w:semiHidden="1" w:uiPriority="39" w:unhideWhenUsed="1"/>
+    <w:lsdException w:name="toc 2" w:semiHidden="1" w:uiPriority="39" w:unhideWhenUsed="1"/>
+    <w:lsdException w:name="toc 3" w:semiHidden="1" w:uiPriority="39" w:unhideWhenUsed="1"/>
+    <w:lsdException w:name="toc 4" w:semiHidden="1" w:uiPriority="39" w:unhideWhenUsed="1"/>
+    <w:lsdException w:name="toc 5" w:semiHidden="1" w:uiPriority="39" w:unhideWhenUsed="1"/>
+    <w:lsdException w:name="toc 6" w:semiHidden="1" w:uiPriority="39" w:unhideWhenUsed="1"/>
+    <w:lsdException w:name="toc 7" w:semiHidden="1" w:uiPriority="39" w:unhideWhenUsed="1"/>
+    <w:lsdException w:name="toc 8" w:semiHidden="1" w:uiPriority="39" w:unhideWhenUsed="1"/>
+    <w:lsdException w:name="toc 9" w:semiHidden="1" w:uiPriority="39" w:unhideWhenUsed="1"/>
+    <w:lsdException w:name="Normal Indent" w:semiHidden="1" w:unhideWhenUsed="1"/>
+    <w:lsdException w:name="footnote text" w:semiHidden="1" w:unhideWhenUsed="1"/>
+    <w:lsdException w:name="annotation text" w:semiHidden="1" w:unhideWhenUsed="1"/>
+    <w:lsdException w:name="header" w:semiHidden="1" w:unhideWhenUsed="1"/>
+    <w:lsdException w:name="footer" w:semiHidden="1" w:unhideWhenUsed="1"/>
+    <w:lsdException w:name="index heading" w:semiHidden="1" w:unhideWhenUsed="1"/>
+    <w:lsdException w:name="caption" w:semiHidden="1" w:uiPriority="35" w:unhideWhenUsed="1" w:qFormat="1"/>
+    <w:lsdException w:name="table of figures" w:semiHidden="1" w:unhideWhenUsed="1"/>
+    <w:lsdException w:name="envelope address" w:semiHidden="1" w:unhideWhenUsed="1"/>
+    <w:lsdException w:name="envelope return" w:semiHidden="1" w:unhideWhenUsed="1"/>
+    <w:lsdException w:name="footnote reference" w:semiHidden="1" w:unhideWhenUsed="1"/>
+    <w:lsdException w:name="annotation reference" w:semiHidden="1" w:unhideWhenUsed="1"/>
+    <w:lsdException w:name="line number" w:semiHidden="1" w:unhideWhenUsed="1"/>
+    <w:lsdException w:name="page number" w:semiHidden="1" w:unhideWhenUsed="1"/>
+    <w:lsdException w:name="endnote reference" w:semiHidden="1" w:unhideWhenUsed="1"/>
+    <w:lsdException w:name="endnote text" w:semiHidden="1" w:unhideWhenUsed="1"/>
+    <w:lsdException w:name="table of authorities" w:semiHidden="1" w:unhideWhenUsed="1"/>
+    <w:lsdException w:name="macro" w:semiHidden="1" w:unhideWhenUsed="1"/>
+    <w:lsdException w:name="toa heading" w:semiHidden="1" w:unhideWhenUsed="1"/>
+    <w:lsdException w:name="List" w:semiHidden="1" w:unhideWhenUsed="1"/>
+    <w:lsdException w:name="List Bullet" w:semiHidden="1" w:unhideWhenUsed="1"/>
+    <w:lsdException w:name="List Number" w:semiHidden="1" w:unhideWhenUsed="1"/>
+    <w:lsdException w:name="List 2" w:semiHidden="1" w:unhideWhenUsed="1"/>
+    <w:lsdException w:name="List 3" w:semiHidden="1" w:unhideWhenUsed="1"/>
+    <w:lsdException w:name="List 4" w:semiHidden="1" w:unhideWhenUsed="1"/>
+    <w:lsdException w:name="List 5" w:semiHidden="1" w:unhideWhenUsed="1"/>
+    <w:lsdException w:name="List Bullet 2" w:semiHidden="1" w:unhideWhenUsed="1"/>
+    <w:lsdException w:name="List Bullet 3" w:semiHidden="1" w:unhideWhenUsed="1"/>
+    <w:lsdException w:name="List Bullet 4" w:semiHidden="1" w:unhideWhenUsed="1"/>
+    <w:lsdException w:name="List Bullet 5" w:semiHidden="1" w:unhideWhenUsed="1"/>
+    <w:lsdException w:name="List Number 2" w:semiHidden="1" w:unhideWhenUsed="1"/>
+    <w:lsdException w:name="List Number 3" w:semiHidden="1" w:unhideWhenUsed="1"/>
+    <w:lsdException w:name="List Number 4" w:semiHidden="1" w:unhideWhenUsed="1"/>
+    <w:lsdException w:name="List Number 5" w:semiHidden="1" w:unhideWhenUsed="1"/>
+    <w:lsdException w:name="Title" w:uiPriority="10" w:qFormat="1"/>
+    <w:lsdException w:name="Closing" w:semiHidden="1" w:unhideWhenUsed="1"/>
+    <w:lsdException w:name="Signature" w:semiHidden="1" w:unhideWhenUsed="1"/>
+    <w:lsdException w:name="Default Paragraph Font" w:semiHidden="1" w:uiPriority="1" w:unhideWhenUsed="1"/>
+    <w:lsdException w:name="Body Text" w:semiHidden="1" w:unhideWhenUsed="1"/>
+    <w:lsdException w:name="Body Text Indent" w:semiHidden="1" w:unhideWhenUsed="1"/>
+    <w:lsdException w:name="List Continue" w:semiHidden="1" w:unhideWhenUsed="1"/>
+    <w:lsdException w:name="List Continue 2" w:semiHidden="1" w:unhideWhenUsed="1"/>
+    <w:lsdException w:name="List Continue 3" w:semiHidden="1" w:unhideWhenUsed="1"/>
+    <w:lsdException w:name="List Continue 4" w:semiHidden="1" w:unhideWhenUsed="1"/>
+    <w:lsdException w:name="List Continue 5" w:semiHidden="1" w:unhideWhenUsed="1"/>
+    <w:lsdException w:name="Message Header" w:semiHidden="1" w:unhideWhenUsed="1"/>
+    <w:lsdException w:name="Subtitle" w:uiPriority="11" w:qFormat="1"/>
+    <w:lsdException w:name="Salutation" w:semiHidden="1" w:unhideWhenUsed="1"/>
+    <w:lsdException w:name="Date" w:semiHidden="1" w:unhideWhenUsed="1"/>
+    <w:lsdException w:name="Body Text First Indent" w:semiHidden="1" w:unhideWhenUsed="1"/>
+    <w:lsdException w:name="Body Text First Indent 2" w:semiHidden="1" w:unhideWhenUsed="1"/>
+    <w:lsdException w:name="Note Heading" w:semiHidden="1" w:unhideWhenUsed="1"/>
+    <w:lsdException w:name="Body Text 2" w:semiHidden="1" w:unhideWhenUsed="1"/>
+    <w:lsdException w:name="Body Text 3" w:semiHidden="1" w:unhideWhenUsed="1"/>
+    <w:lsdException w:name="Body Text Indent 2" w:semiHidden="1" w:unhideWhenUsed="1"/>
+    <w:lsdException w:name="Body Text Indent 3" w:semiHidden="1" w:unhideWhenUsed="1"/>
+    <w:lsdException w:name="Block Text" w:semiHidden="1" w:unhideWhenUsed="1"/>
+    <w:lsdException w:name="Hyperlink" w:semiHidden="1" w:unhideWhenUsed="1"/>
+    <w:lsdException w:name="FollowedHyperlink" w:semiHidden="1" w:unhideWhenUsed="1"/>
+    <w:lsdException w:name="Strong" w:uiPriority="22" w:qFormat="1"/>
+    <w:lsdException w:name="Emphasis" w:uiPriority="20" w:qFormat="1"/>
+    <w:lsdException w:name="Document Map" w:semiHidden="1" w:unhideWhenUsed="1"/>
+    <w:lsdException w:name="Plain Text" w:semiHidden="1" w:unhideWhenUsed="1"/>
+    <w:lsdException w:name="E-mail Signature" w:semiHidden="1" w:unhideWhenUsed="1"/>
+    <w:lsdException w:name="HTML Top of Form" w:semiHidden="1" w:unhideWhenUsed="1"/>
+    <w:lsdException w:name="HTML Bottom of Form" w:semiHidden="1" w:unhideWhenUsed="1"/>
+    <w:lsdException w:name="Normal (Web)" w:semiHidden="1" w:unhideWhenUsed="1"/>
+    <w:lsdException w:name="HTML Acronym" w:semiHidden="1" w:unhideWhenUsed="1"/>
+    <w:lsdException w:name="HTML Address" w:semiHidden="1" w:unhideWhenUsed="1"/>
+    <w:lsdException w:name="HTML Cite" w:semiHidden="1" w:unhideWhenUsed="1"/>
+    <w:lsdException w:name="HTML Code" w:semiHidden="1" w:unhideWhenUsed="1"/>
+    <w:lsdException w:name="HTML Definition" w:semiHidden="1" w:unhideWhenUsed="1"/>
+    <w:lsdException w:name="HTML Keyboard" w:semiHidden="1" w:unhideWhenUsed="1"/>
+    <w:lsdException w:name="HTML Preformatted" w:semiHidden="1" w:unhideWhenUsed="1"/>
+    <w:lsdException w:name="HTML Sample" w:semiHidden="1" w:unhideWhenUsed="1"/>
+    <w:lsdException w:name="HTML Typewriter" w:semiHidden="1" w:unhideWhenUsed="1"/>
+    <w:lsdException w:name="HTML Variable" w:semiHidden="1" w:unhideWhenUsed="1"/>
+    <w:lsdException w:name="Normal Table" w:semiHidden="1" w:unhideWhenUsed="1"/>
+    <w:lsdException w:name="annotation subject" w:semiHidden="1" w:unhideWhenUsed="1"/>
+    <w:lsdException w:name="No List" w:semiHidden="1" w:unhideWhenUsed="1"/>
+    <w:lsdException w:name="Outline List 1" w:semiHidden="1" w:unhideWhenUsed="1"/>
+    <w:lsdException w:name="Outline List 2" w:semiHidden="1" w:unhideWhenUsed="1"/>
+    <w:lsdException w:name="Outline List 3" w:semiHidden="1" w:unhideWhenUsed="1"/>
+    <w:lsdException w:name="Table Simple 1" w:semiHidden="1" w:unhideWhenUsed="1"/>
+    <w:lsdException w:name="Table Simple 2" w:semiHidden="1" w:unhideWhenUsed="1"/>
+    <w:lsdException w:name="Table Simple 3" w:semiHidden="1" w:unhideWhenUsed="1"/>
+    <w:lsdException w:name="Table Classic 1" w:semiHidden="1" w:unhideWhenUsed="1"/>
+    <w:lsdException w:name="Table Classic 2" w:semiHidden="1" w:unhideWhenUsed="1"/>
+    <w:lsdException w:name="Table Classic 3" w:semiHidden="1" w:unhideWhenUsed="1"/>
+    <w:lsdException w:name="Table Classic 4" w:semiHidden="1" w:unhideWhenUsed="1"/>
+    <w:lsdException w:name="Table Colorful 1" w:semiHidden="1" w:unhideWhenUsed="1"/>
+    <w:lsdException w:name="Table Colorful 2" w:semiHidden="1" w:unhideWhenUsed="1"/>
+    <w:lsdException w:name="Table Colorful 3" w:semiHidden="1" w:unhideWhenUsed="1"/>
+    <w:lsdException w:name="Table Columns 1" w:semiHidden="1" w:unhideWhenUsed="1"/>
+    <w:lsdException w:name="Table Columns 2" w:semiHidden="1" w:unhideWhenUsed="1"/>
+    <w:lsdException w:name="Table Columns 3" w:semiHidden="1" w:unhideWhenUsed="1"/>
+    <w:lsdException w:name="Table Columns 4" w:semiHidden="1" w:unhideWhenUsed="1"/>
+    <w:lsdException w:name="Table Columns 5" w:semiHidden="1" w:unhideWhenUsed="1"/>
+    <w:lsdException w:name="Table Grid 1" w:semiHidden="1" w:unhideWhenUsed="1"/>
+    <w:lsdException w:name="Table Grid 2" w:semiHidden="1" w:unhideWhenUsed="1"/>
+    <w:lsdException w:name="Table Grid 3" w:semiHidden="1" w:unhideWhenUsed="1"/>
+    <w:lsdException w:name="Table Grid 4" w:semiHidden="1" w:unhideWhenUsed="1"/>
+    <w:lsdException w:name="Table Grid 5" w:semiHidden="1" w:unhideWhenUsed="1"/>
+    <w:lsdException w:name="Table Grid 6" w:semiHidden="1" w:unhideWhenUsed="1"/>
+    <w:lsdException w:name="Table Grid 7" w:semiHidden="1" w:unhideWhenUsed="1"/>
+    <w:lsdException w:name="Table Grid 8" w:semiHidden="1" w:unhideWhenUsed="1"/>
+    <w:lsdException w:name="Table List 1" w:semiHidden="1" w:unhideWhenUsed="1"/>
+    <w:lsdException w:name="Table List 2" w:semiHidden="1" w:unhideWhenUsed="1"/>
+    <w:lsdException w:name="Table List 3" w:semiHidden="1" w:unhideWhenUsed="1"/>
+    <w:lsdException w:name="Table List 4" w:semiHidden="1" w:unhideWhenUsed="1"/>
+    <w:lsdException w:name="Table List 5" w:semiHidden="1" w:unhideWhenUsed="1"/>
+    <w:lsdException w:name="Table List 6" w:semiHidden="1" w:unhideWhenUsed="1"/>
+    <w:lsdException w:name="Table List 7" w:semiHidden="1" w:unhideWhenUsed="1"/>
+    <w:lsdException w:name="Table List 8" w:semiHidden="1" w:unhideWhenUsed="1"/>
+    <w:lsdException w:name="Table 3D effects 1" w:semiHidden="1" w:unhideWhenUsed="1"/>
+    <w:lsdException w:name="Table 3D effects 2" w:semiHidden="1" w:unhideWhenUsed="1"/>
+    <w:lsdException w:name="Table 3D effects 3" w:semiHidden="1" w:unhideWhenUsed="1"/>
+    <w:lsdException w:name="Table Contemporary" w:semiHidden="1" w:unhideWhenUsed="1"/>
+    <w:lsdException w:name="Table Elegant" w:semiHidden="1" w:unhideWhenUsed="1"/>
+    <w:lsdException w:name="Table Professional" w:semiHidden="1" w:unhideWhenUsed="1"/>
+    <w:lsdException w:name="Table Subtle 1" w:semiHidden="1" w:unhideWhenUsed="1"/>
+    <w:lsdException w:name="Table Subtle 2" w:semiHidden="1" w:unhideWhenUsed="1"/>
+    <w:lsdException w:name="Table Web 1" w:semiHidden="1" w:unhideWhenUsed="1"/>
+    <w:lsdException w:name="Table Web 2" w:semiHidden="1" w:unhideWhenUsed="1"/>
+    <w:lsdException w:name="Table Web 3" w:semiHidden="1" w:unhideWhenUsed="1"/>
+    <w:lsdException w:name="Balloon Text" w:semiHidden="1" w:unhideWhenUsed="1"/>
+    <w:lsdException w:name="Table Grid" w:semiHidden="1" w:uiPriority="59" w:unhideWhenUsed="1"/>
+    <w:lsdException w:name="Table Theme" w:semiHidden="1" w:unhideWhenUsed="1"/>
+    <w:lsdException w:name="Placeholder Text" w:semiHidden="1"/>
+    <w:lsdException w:name="No Spacing" w:uiPriority="1" w:qFormat="1"/>
+    <w:lsdException w:name="Light Shading" w:uiPriority="60"/>
+    <w:lsdException w:name="Light List" w:uiPriority="61"/>
+    <w:lsdException w:name="Light Grid" w:uiPriority="62"/>
+    <w:lsdException w:name="Medium Shading 1" w:uiPriority="63"/>
+    <w:lsdException w:name="Medium Shading 2" w:uiPriority="64"/>
+    <w:lsdException w:name="Medium List 1" w:uiPriority="65"/>
+    <w:lsdException w:name="Medium List 2" w:uiPriority="66"/>
+    <w:lsdException w:name="Medium Grid 1" w:uiPriority="67"/>
+    <w:lsdException w:name="Medium Grid 2" w:uiPriority="68"/>
+    <w:lsdException w:name="Medium Grid 3" w:uiPriority="69"/>
+    <w:lsdException w:name="Dark List" w:uiPriority="70"/>
+    <w:lsdException w:name="Colorful Shading" w:uiPriority="71"/>
+    <w:lsdException w:name="Colorful List" w:uiPriority="72"/>
+    <w:lsdException w:name="Colorful Grid" w:uiPriority="73"/>
+    <w:lsdException w:name="Light Shading Accent 1" w:uiPriority="60"/>
+    <w:lsdException w:name="Light List Accent 1" w:uiPriority="61"/>
+    <w:lsdException w:name="Light Grid Accent 1" w:uiPriority="62"/>
+    <w:lsdException w:name="Medium Shading 1 Accent 1" w:uiPriority="63"/>
+    <w:lsdException w:name="Medium Shading 2 Accent 1" w:uiPriority="64"/>
+    <w:lsdException w:name="Medium List 1 Accent 1" w:uiPriority="65"/>
+    <w:lsdException w:name="Revision" w:semiHidden="1"/>
+    <w:lsdException w:name="List Paragraph" w:uiPriority="34" w:qFormat="1"/>
+    <w:lsdException w:name="Quote" w:uiPriority="29" w:qFormat="1"/>
+    <w:lsdException w:name="Intense Quote" w:uiPriority="30" w:qFormat="1"/>
+    <w:lsdException w:name="Medium List 2 Accent 1" w:uiPriority="66"/>
+    <w:lsdException w:name="Medium Grid 1 Accent 1" w:uiPriority="67"/>
+    <w:lsdException w:name="Medium Grid 2 Accent 1" w:uiPriority="68"/>
+    <w:lsdException w:name="Medium Grid 3 Accent 1" w:uiPriority="69"/>
+    <w:lsdException w:name="Dark List Accent 1" w:uiPriority="70"/>
+    <w:lsdException w:name="Colorful Shading Accent 1" w:uiPriority="71"/>
+    <w:lsdException w:name="Colorful List Accent 1" w:uiPriority="72"/>
+    <w:lsdException w:name="Colorful Grid Accent 1" w:uiPriority="73"/>
+    <w:lsdException w:name="Light Shading Accent 2" w:uiPriority="60"/>
+    <w:lsdException w:name="Light List Accent 2" w:uiPriority="61"/>
+    <w:lsdException w:name="Light Grid Accent 2" w:uiPriority="62"/>
+    <w:lsdException w:name="Medium Shading 1 Accent 2" w:uiPriority="63"/>
+    <w:lsdException w:name="Medium Shading 2 Accent 2" w:uiPriority="64"/>
+    <w:lsdException w:name="Medium List 1 Accent 2" w:uiPriority="65"/>
+    <w:lsdException w:name="Medium List 2 Accent 2" w:uiPriority="66"/>
+    <w:lsdException w:name="Medium Grid 1 Accent 2" w:uiPriority="67"/>
+    <w:lsdException w:name="Medium Grid 2 Accent 2" w:uiPriority="68"/>
+    <w:lsdException w:name="Medium Grid 3 Accent 2" w:uiPriority="69"/>
+    <w:lsdException w:name="Dark List Accent 2" w:uiPriority="70"/>
+    <w:lsdException w:name="Colorful Shading Accent 2" w:uiPriority="71"/>
+    <w:lsdException w:name="Colorful List Accent 2" w:uiPriority="72"/>
+    <w:lsdException w:name="Colorful Grid Accent 2" w:uiPriority="73"/>
+    <w:lsdException w:name="Light Shading Accent 3" w:uiPriority="60"/>
+    <w:lsdException w:name="Light List Accent 3" w:uiPriority="61"/>
+    <w:lsdException w:name="Light Grid Accent 3" w:uiPriority="62"/>
+    <w:lsdException w:name="Medium Shading 1 Accent 3" w:uiPriority="63"/>
+    <w:lsdException w:name="Medium Shading 2 Accent 3" w:uiPriority="64"/>
+    <w:lsdException w:name="Medium List 1 Accent 3" w:uiPriority="65"/>
+    <w:lsdException w:name="Medium List 2 Accent 3" w:uiPriority="66"/>
+    <w:lsdException w:name="Medium Grid 1 Accent 3" w:uiPriority="67"/>
+    <w:lsdException w:name="Medium Grid 2 Accent 3" w:uiPriority="68"/>
+    <w:lsdException w:name="Medium Grid 3 Accent 3" w:uiPriority="69"/>
+    <w:lsdException w:name="Dark List Accent 3" w:uiPriority="70"/>
+    <w:lsdException w:name="Colorful Shading Accent 3" w:uiPriority="71"/>
+    <w:lsdException w:name="Colorful List Accent 3" w:uiPriority="72"/>
+    <w:lsdException w:name="Colorful Grid Accent 3" w:uiPriority="73"/>
+    <w:lsdException w:name="Light Shading Accent 4" w:uiPriority="60"/>
+    <w:lsdException w:name="Light List Accent 4" w:uiPriority="61"/>
+    <w:lsdException w:name="Light Grid Accent 4" w:uiPriority="62"/>
+    <w:lsdException w:name="Medium Shading 1 Accent 4" w:uiPriority="63"/>
+    <w:lsdException w:name="Medium Shading 2 Accent 4" w:uiPriority="64"/>
+    <w:lsdException w:name="Medium List 1 Accent 4" w:uiPriority="65"/>
+    <w:lsdException w:name="Medium List 2 Accent 4" w:uiPriority="66"/>
+    <w:lsdException w:name="Medium Grid 1 Accent 4" w:uiPriority="67"/>
+    <w:lsdException w:name="Medium Grid 2 Accent 4" w:uiPriority="68"/>
+    <w:lsdException w:name="Medium Grid 3 Accent 4" w:uiPriority="69"/>
+    <w:lsdException w:name="Dark List Accent 4" w:uiPriority="70"/>
+    <w:lsdException w:name="Colorful Shading Accent 4" w:uiPriority="71"/>
+    <w:lsdException w:name="Colorful List Accent 4" w:uiPriority="72"/>
+    <w:lsdException w:name="Colorful Grid Accent 4" w:uiPriority="73"/>
+    <w:lsdException w:name="Light Shading Accent 5" w:uiPriority="60"/>
+    <w:lsdException w:name="Light List Accent 5" w:uiPriority="61"/>
+    <w:lsdException w:name="Light Grid Accent 5" w:uiPriority="62"/>
+    <w:lsdException w:name="Medium Shading 1 Accent 5" w:uiPriority="63"/>
+    <w:lsdException w:name="Medium Shading 2 Accent 5" w:uiPriority="64"/>
+    <w:lsdException w:name="Medium List 1 Accent 5" w:uiPriority="65"/>
+    <w:lsdException w:name="Medium List 2 Accent 5" w:uiPriority="66"/>
+    <w:lsdException w:name="Medium Grid 1 Accent 5" w:uiPriority="67"/>
+    <w:lsdException w:name="Medium Grid 2 Accent 5" w:uiPriority="68"/>
+    <w:lsdException w:name="Medium Grid 3 Accent 5" w:uiPriority="69"/>
+    <w:lsdException w:name="Dark List Accent 5" w:uiPriority="70"/>
+    <w:lsdException w:name="Colorful Shading Accent 5" w:uiPriority="71"/>
+    <w:lsdException w:name="Colorful List Accent 5" w:uiPriority="72"/>
+    <w:lsdException w:name="Colorful Grid Accent 5" w:uiPriority="73"/>
+    <w:lsdException w:name="Light Shading Accent 6" w:uiPriority="60"/>
+    <w:lsdException w:name="Light List Accent 6" w:uiPriority="61"/>
+    <w:lsdException w:name="Light Grid Accent 6" w:uiPriority="62"/>
+    <w:lsdException w:name="Medium Shading 1 Accent 6" w:uiPriority="63"/>
+    <w:lsdException w:name="Medium Shading 2 Accent 6" w:uiPriority="64"/>
+    <w:lsdException w:name="Medium List 1 Accent 6" w:uiPriority="65"/>
+    <w:lsdException w:name="Medium List 2 Accent 6" w:uiPriority="66"/>
+    <w:lsdException w:name="Medium Grid 1 Accent 6" w:uiPriority="67"/>
+    <w:lsdException w:name="Medium Grid 2 Accent 6" w:uiPriority="68"/>
+    <w:lsdException w:name="Medium Grid 3 Accent 6" w:uiPriority="69"/>
+    <w:lsdException w:name="Dark List Accent 6" w:uiPriority="70"/>
+    <w:lsdException w:name="Colorful Shading Accent 6" w:uiPriority="71"/>
+    <w:lsdException w:name="Colorful List Accent 6" w:uiPriority="72"/>
+    <w:lsdException w:name="Colorful Grid Accent 6" w:uiPriority="73"/>
+    <w:lsdException w:name="Subtle Emphasis" w:uiPriority="19" w:qFormat="1"/>
+    <w:lsdException w:name="Intense Emphasis" w:uiPriority="21" w:qFormat="1"/>
+    <w:lsdException w:name="Subtle Reference" w:uiPriority="31" w:qFormat="1"/>
+    <w:lsdException w:name="Intense Reference" w:uiPriority="32" w:qFormat="1"/>
+    <w:lsdException w:name="Book Title" w:uiPriority="33" w:qFormat="1"/>
+    <w:lsdException w:name="Bibliography" w:semiHidden="1" w:uiPriority="37" w:unhideWhenUsed="1"/>
+    <w:lsdException w:name="TOC Heading" w:semiHidden="1" w:uiPriority="39" w:unhideWhenUsed="1" w:qFormat="1"/>
+    <w:lsdException w:name="Plain Table 1" w:uiPriority="41"/>
+    <w:lsdException w:name="Plain Table 2" w:uiPriority="42"/>
+    <w:lsdException w:name="Plain Table 3" w:uiPriority="43"/>
+    <w:lsdException w:name="Plain Table 4" w:uiPriority="44"/>
+    <w:lsdException w:name="Plain Table 5" w:uiPriority="45"/>
+    <w:lsdException w:name="Grid Table Light" w:uiPriority="40"/>
+    <w:lsdException w:name="Grid Table 1 Light" w:uiPriority="46"/>
+    <w:lsdException w:name="Grid Table 2" w:uiPriority="47"/>
+    <w:lsdException w:name="Grid Table 3" w:uiPriority="48"/>
+    <w:lsdException w:name="Grid Table 4" w:uiPriority="49"/>
+    <w:lsdException w:name="Grid Table 5 Dark" w:uiPriority="50"/>
+    <w:lsdException w:name="Grid Table 6 Colorful" w:uiPriority="51"/>
+    <w:lsdException w:name="Grid Table 7 Colorful" w:uiPriority="52"/>
+    <w:lsdException w:name="Grid Table 1 Light Accent 1" w:uiPriority="46"/>
+    <w:lsdException w:name="Grid Table 2 Accent 1" w:uiPriority="47"/>
+    <w:lsdException w:name="Grid Table 3 Accent 1" w:uiPriority="48"/>
+    <w:lsdException w:name="Grid Table 4 Accent 1" w:uiPriority="49"/>
+    <w:lsdException w:name="Grid Table 5 Dark Accent 1" w:uiPriority="50"/>
+    <w:lsdException w:name="Grid Table 6 Colorful Accent 1" w:uiPriority="51"/>
+    <w:lsdException w:name="Grid Table 7 Colorful Accent 1" w:uiPriority="52"/>
+    <w:lsdException w:name="Grid Table 1 Light Accent 2" w:uiPriority="46"/>
+    <w:lsdException w:name="Grid Table 2 Accent 2" w:uiPriority="47"/>
+    <w:lsdException w:name="Grid Table 3 Accent 2" w:uiPriority="48"/>
+    <w:lsdException w:name="Grid Table 4 Accent 2" w:uiPriority="49"/>
+    <w:lsdException w:name="Grid Table 5 Dark Accent 2" w:uiPriority="50"/>
+    <w:lsdException w:name="Grid Table 6 Colorful Accent 2" w:uiPriority="51"/>
+    <w:lsdException w:name="Grid Table 7 Colorful Accent 2" w:uiPriority="52"/>
+    <w:lsdException w:name="Grid Table 1 Light Accent 3" w:uiPriority="46"/>
+    <w:lsdException w:name="Grid Table 2 Accent 3" w:uiPriority="47"/>
+    <w:lsdException w:name="Grid Table 3 Accent 3" w:uiPriority="48"/>
+    <w:lsdException w:name="Grid Table 4 Accent 3" w:uiPriority="49"/>
+    <w:lsdException w:name="Grid Table 5 Dark Accent 3" w:uiPriority="50"/>
+    <w:lsdException w:name="Grid Table 6 Colorful Accent 3" w:uiPriority="51"/>
+    <w:lsdException w:name="Grid Table 7 Colorful Accent 3" w:uiPriority="52"/>
+    <w:lsdException w:name="Grid Table 1 Light Accent 4" w:uiPriority="46"/>
+    <w:lsdException w:name="Grid Table 2 Accent 4" w:uiPriority="47"/>
+    <w:lsdException w:name="Grid Table 3 Accent 4" w:uiPriority="48"/>
+    <w:lsdException w:name="Grid Table 4 Accent 4" w:uiPriority="49"/>
+    <w:lsdException w:name="Grid Table 5 Dark Accent 4" w:uiPriority="50"/>
+    <w:lsdException w:name="Grid Table 6 Colorful Accent 4" w:uiPriority="51"/>
+    <w:lsdException w:name="Grid Table 7 Colorful Accent 4" w:uiPriority="52"/>
+    <w:lsdException w:name="Grid Table 1 Light Accent 5" w:uiPriority="46"/>
+    <w:lsdException w:name="Grid Table 2 Accent 5" w:uiPriority="47"/>
+    <w:lsdException w:name="Grid Table 3 Accent 5" w:uiPriority="48"/>
+    <w:lsdException w:name="Grid Table 4 Accent 5" w:uiPriority="49"/>
+    <w:lsdException w:name="Grid Table 5 Dark Accent 5" w:uiPriority="50"/>
+    <w:lsdException w:name="Grid Table 6 Colorful Accent 5" w:uiPriority="51"/>
+    <w:lsdException w:name="Grid Table 7 Colorful Accent 5" w:uiPriority="52"/>
+    <w:lsdException w:name="Grid Table 1 Light Accent 6" w:uiPriority="46"/>
+    <w:lsdException w:name="Grid Table 2 Accent 6" w:uiPriority="47"/>
+    <w:lsdException w:name="Grid Table 3 Accent 6" w:uiPriority="48"/>
+    <w:lsdException w:name="Grid Table 4 Accent 6" w:uiPriority="49"/>
+    <w:lsdException w:name="Grid Table 5 Dark Accent 6" w:uiPriority="50"/>
+    <w:lsdException w:name="Grid Table 6 Colorful Accent 6" w:uiPriority="51"/>
+    <w:lsdException w:name="Grid Table 7 Colorful Accent 6" w:uiPriority="52"/>
+    <w:lsdException w:name="List Table 1 Light" w:uiPriority="46"/>
+    <w:lsdException w:name="List Table 2" w:uiPriority="47"/>
+    <w:lsdException w:name="List Table 3" w:uiPriority="48"/>
+    <w:lsdException w:name="List Table 4" w:uiPriority="49"/>
+    <w:lsdException w:name="List Table 5 Dark" w:uiPriority="50"/>
+    <w:lsdException w:name="List Table 6 Colorful" w:uiPriority="51"/>
+    <w:lsdException w:name="List Table 7 Colorful" w:uiPriority="52"/>
+    <w:lsdException w:name="List Table 1 Light Accent 1" w:uiPriority="46"/>
+    <w:lsdException w:name="List Table 2 Accent 1" w:uiPriority="47"/>
+    <w:lsdException w:name="List Table 3 Accent 1" w:uiPriority="48"/>
+    <w:lsdException w:name="List Table 4 Accent 1" w:uiPriority="49"/>
+    <w:lsdException w:name="List Table 5 Dark Accent 1" w:uiPriority="50"/>
+    <w:lsdException w:name="List Table 6 Colorful Accent 1" w:uiPriority="51"/>
+    <w:lsdException w:name="List Table 7 Colorful Accent 1" w:uiPriority="52"/>
+    <w:lsdException w:name="List Table 1 Light Accent 2" w:uiPriority="46"/>
+    <w:lsdException w:name="List Table 2 Accent 2" w:uiPriority="47"/>
+    <w:lsdException w:name="List Table 3 Accent 2" w:uiPriority="48"/>
+    <w:lsdException w:name="List Table 4 Accent 2" w:uiPriority="49"/>
+    <w:lsdException w:name="List Table 5 Dark Accent 2" w:uiPriority="50"/>
+    <w:lsdException w:name="List Table 6 Colorful Accent 2" w:uiPriority="51"/>
+    <w:lsdException w:name="List Table 7 Colorful Accent 2" w:uiPriority="52"/>
+    <w:lsdException w:name="List Table 1 Light Accent 3" w:uiPriority="46"/>
+    <w:lsdException w:name="List Table 2 Accent 3" w:uiPriority="47"/>
+    <w:lsdException w:name="List Table 3 Accent 3" w:uiPriority="48"/>
+    <w:lsdException w:name="List Table 4 Accent 3" w:uiPriority="49"/>
+    <w:lsdException w:name="List Table 5 Dark Accent 3" w:uiPriority="50"/>
+    <w:lsdException w:name="List Table 6 Colorful Accent 3" w:uiPriority="51"/>
+    <w:lsdException w:name="List Table 7 Colorful Accent 3" w:uiPriority="52"/>
+    <w:lsdException w:name="List Table 1 Light Accent 4" w:uiPriority="46"/>
+    <w:lsdException w:name="List Table 2 Accent 4" w:uiPriority="47"/>
+    <w:lsdException w:name="List Table 3 Accent 4" w:uiPriority="48"/>
+    <w:lsdException w:name="List Table 4 Accent 4" w:uiPriority="49"/>
+    <w:lsdException w:name="List Table 5 Dark Accent 4" w:uiPriority="50"/>
+    <w:lsdException w:name="List Table 6 Colorful Accent 4" w:uiPriority="51"/>
+    <w:lsdException w:name="List Table 7 Colorful Accent 4" w:uiPriority="52"/>
+    <w:lsdException w:name="List Table 1 Light Accent 5" w:uiPriority="46"/>
+    <w:lsdException w:name="List Table 2 Accent 5" w:uiPriority="47"/>
+    <w:lsdException w:name="List Table 3 Accent 5" w:uiPriority="48"/>
+    <w:lsdException w:name="List Table 4 Accent 5" w:uiPriority="49"/>
+    <w:lsdException w:name="List Table 5 Dark Accent 5" w:uiPriority="50"/>
+    <w:lsdException w:name="List Table 6 Colorful Accent 5" w:uiPriority="51"/>
+    <w:lsdException w:name="List Table 7 Colorful Accent 5" w:uiPriority="52"/>
+    <w:lsdException w:name="List Table 1 Light Accent 6" w:uiPriority="46"/>
+    <w:lsdException w:name="List Table 2 Accent 6" w:uiPriority="47"/>
+    <w:lsdException w:name="List Table 3 Accent 6" w:uiPriority="48"/>
+    <w:lsdException w:name="List Table 4 Accent 6" w:uiPriority="49"/>
+    <w:lsdException w:name="List Table 5 Dark Accent 6" w:uiPriority="50"/>
+    <w:lsdException w:name="List Table 6 Colorful Accent 6" w:uiPriority="51"/>
+    <w:lsdException w:name="List Table 7 Colorful Accent 6" w:uiPriority="52"/>
+    <w:lsdException w:name="Mention" w:semiHidden="1" w:unhideWhenUsed="1"/>
+    <w:lsdException w:name="Smart Hyperlink" w:semiHidden="1" w:unhideWhenUsed="1"/>
+    <w:lsdException w:name="Hashtag" w:semiHidden="1" w:unhideWhenUsed="1"/>
+    <w:lsdException w:name="Unresolved Mention" w:semiHidden="1" w:unhideWhenUsed="1"/>
+    <w:lsdException w:name="Smart Link" w:semiHidden="1" w:unhideWhenUsed="1"/>
   </w:latentStyles>
   <w:style w:type="paragraph" w:default="1" w:styleId="Normal">
     <w:name w:val="Normal"/>
@@ -11153,7 +11450,6 @@
     <w:uiPriority w:val="99"/>
     <w:semiHidden/>
     <w:unhideWhenUsed/>
-    <w:qFormat/>
     <w:tblPr>
       <w:tblInd w:w="0" w:type="dxa"/>
       <w:tblCellMar>
@@ -11282,7 +11578,6 @@
       <w:spacing w:after="0" w:line="240" w:lineRule="auto"/>
     </w:pPr>
     <w:tblPr>
-      <w:tblInd w:w="0" w:type="dxa"/>
       <w:tblBorders>
         <w:top w:val="single" w:sz="4" w:space="0" w:color="000000" w:themeColor="text1"/>
         <w:left w:val="single" w:sz="4" w:space="0" w:color="000000" w:themeColor="text1"/>
@@ -11291,12 +11586,6 @@
         <w:insideH w:val="single" w:sz="4" w:space="0" w:color="000000" w:themeColor="text1"/>
         <w:insideV w:val="single" w:sz="4" w:space="0" w:color="000000" w:themeColor="text1"/>
       </w:tblBorders>
-      <w:tblCellMar>
-        <w:top w:w="0" w:type="dxa"/>
-        <w:left w:w="108" w:type="dxa"/>
-        <w:bottom w:w="0" w:type="dxa"/>
-        <w:right w:w="108" w:type="dxa"/>
-      </w:tblCellMar>
     </w:tblPr>
   </w:style>
   <w:style w:type="character" w:customStyle="1" w:styleId="Heading3Char">
@@ -11692,7 +11981,7 @@
 </file>
 
 <file path=customXml/itemProps1.xml><?xml version="1.0" encoding="utf-8"?>
-<ds:datastoreItem xmlns:ds="http://schemas.openxmlformats.org/officeDocument/2006/customXml" ds:itemID="{717C7C3F-68D9-44D2-88FA-AA80CE739416}">
+<ds:datastoreItem xmlns:ds="http://schemas.openxmlformats.org/officeDocument/2006/customXml" ds:itemID="{0E1F3CDB-E0E6-4E43-A3F4-489BF2CAC09B}">
   <ds:schemaRefs>
     <ds:schemaRef ds:uri="http://schemas.openxmlformats.org/officeDocument/2006/bibliography"/>
   </ds:schemaRefs>

</xml_diff>

<commit_message>
added cmd and run commands
</commit_message>
<xml_diff>
--- a/Docker.docx
+++ b/Docker.docx
@@ -9980,7 +9980,25 @@
           <w:sz w:val="22"/>
           <w:szCs w:val="22"/>
         </w:rPr>
-        <w:t>docker ps –</w:t>
+        <w:t xml:space="preserve">docker </w:t>
+      </w:r>
+      <w:proofErr w:type="spellStart"/>
+      <w:r>
+        <w:rPr>
+          <w:rFonts w:asciiTheme="majorHAnsi" w:eastAsiaTheme="minorEastAsia" w:hAnsiTheme="majorHAnsi" w:cstheme="minorBidi"/>
+          <w:sz w:val="22"/>
+          <w:szCs w:val="22"/>
+        </w:rPr>
+        <w:t>ps</w:t>
+      </w:r>
+      <w:proofErr w:type="spellEnd"/>
+      <w:r>
+        <w:rPr>
+          <w:rFonts w:asciiTheme="majorHAnsi" w:eastAsiaTheme="minorEastAsia" w:hAnsiTheme="majorHAnsi" w:cstheme="minorBidi"/>
+          <w:sz w:val="22"/>
+          <w:szCs w:val="22"/>
+        </w:rPr>
+        <w:t xml:space="preserve"> –</w:t>
       </w:r>
       <w:proofErr w:type="spellStart"/>
       <w:r>
@@ -10607,8 +10625,6 @@
           <w:szCs w:val="25"/>
         </w:rPr>
       </w:pPr>
-      <w:bookmarkStart w:id="0" w:name="_GoBack"/>
-      <w:bookmarkEnd w:id="0"/>
     </w:p>
     <w:p>
       <w:pPr>
@@ -24543,47 +24559,962 @@
     </w:p>
     <w:p>
       <w:pPr>
-        <w:pStyle w:val="NormalWeb"/>
-        <w:shd w:val="clear" w:color="auto" w:fill="FFFFFF"/>
-        <w:spacing w:before="0" w:beforeAutospacing="0" w:after="0" w:afterAutospacing="0"/>
-        <w:rPr>
-          <w:rFonts w:asciiTheme="majorHAnsi" w:hAnsiTheme="majorHAnsi"/>
-          <w:sz w:val="23"/>
-          <w:szCs w:val="23"/>
-        </w:rPr>
-      </w:pPr>
-    </w:p>
-    <w:p>
-      <w:pPr>
-        <w:pStyle w:val="NormalWeb"/>
-        <w:shd w:val="clear" w:color="auto" w:fill="FFFFFF"/>
-        <w:spacing w:before="0" w:beforeAutospacing="0" w:after="0" w:afterAutospacing="0"/>
-        <w:rPr>
-          <w:rFonts w:asciiTheme="majorHAnsi" w:hAnsiTheme="majorHAnsi"/>
-          <w:sz w:val="23"/>
-          <w:szCs w:val="23"/>
-        </w:rPr>
-      </w:pPr>
-      <w:r>
-        <w:rPr>
-          <w:rFonts w:asciiTheme="majorHAnsi" w:hAnsiTheme="majorHAnsi"/>
-          <w:sz w:val="23"/>
-          <w:szCs w:val="23"/>
-        </w:rPr>
-        <w:t>Step 5:</w:t>
-      </w:r>
-    </w:p>
-    <w:p>
-      <w:pPr>
-        <w:pStyle w:val="NormalWeb"/>
-        <w:shd w:val="clear" w:color="auto" w:fill="FFFFFF"/>
-        <w:spacing w:before="0" w:beforeAutospacing="0" w:after="0" w:afterAutospacing="0"/>
-        <w:rPr>
-          <w:rFonts w:asciiTheme="majorHAnsi" w:hAnsiTheme="majorHAnsi"/>
-          <w:sz w:val="23"/>
-          <w:szCs w:val="23"/>
-        </w:rPr>
-      </w:pPr>
+        <w:pStyle w:val="Heading3"/>
+        <w:shd w:val="clear" w:color="auto" w:fill="FFFFFF"/>
+        <w:spacing w:before="480" w:after="96" w:line="276" w:lineRule="atLeast"/>
+        <w:rPr>
+          <w:rFonts w:cs="Arial"/>
+          <w:color w:val="2E2E2E"/>
+          <w:spacing w:val="2"/>
+          <w:sz w:val="24"/>
+          <w:szCs w:val="24"/>
+        </w:rPr>
+      </w:pPr>
+      <w:r>
+        <w:rPr>
+          <w:rFonts w:cs="Arial"/>
+          <w:color w:val="2E2E2E"/>
+          <w:spacing w:val="2"/>
+        </w:rPr>
+        <w:t xml:space="preserve">                                                                 </w:t>
+      </w:r>
+      <w:r>
+        <w:rPr>
+          <w:rFonts w:cs="Arial"/>
+          <w:color w:val="2E2E2E"/>
+          <w:spacing w:val="2"/>
+          <w:sz w:val="24"/>
+          <w:szCs w:val="24"/>
+        </w:rPr>
+        <w:t>Shell and Exec forms</w:t>
+      </w:r>
+    </w:p>
+    <w:p>
+      <w:pPr>
+        <w:pStyle w:val="NormalWeb"/>
+        <w:shd w:val="clear" w:color="auto" w:fill="FFFFFF"/>
+        <w:spacing w:before="0" w:beforeAutospacing="0" w:after="420" w:afterAutospacing="0"/>
+        <w:rPr>
+          <w:rFonts w:asciiTheme="majorHAnsi" w:hAnsiTheme="majorHAnsi"/>
+          <w:color w:val="3A4145"/>
+          <w:spacing w:val="2"/>
+          <w:sz w:val="22"/>
+          <w:szCs w:val="22"/>
+        </w:rPr>
+      </w:pPr>
+      <w:r>
+        <w:rPr>
+          <w:rFonts w:asciiTheme="majorHAnsi" w:hAnsiTheme="majorHAnsi"/>
+          <w:color w:val="3A4145"/>
+          <w:spacing w:val="2"/>
+          <w:sz w:val="22"/>
+          <w:szCs w:val="22"/>
+        </w:rPr>
+        <w:t>All three instructions (RUN, CMD and ENTRYPOINT) can be specified in </w:t>
+      </w:r>
+      <w:r>
+        <w:rPr>
+          <w:rStyle w:val="Emphasis"/>
+          <w:rFonts w:asciiTheme="majorHAnsi" w:hAnsiTheme="majorHAnsi"/>
+          <w:color w:val="3A4145"/>
+          <w:spacing w:val="2"/>
+          <w:sz w:val="22"/>
+          <w:szCs w:val="22"/>
+        </w:rPr>
+        <w:t>shell</w:t>
+      </w:r>
+      <w:r>
+        <w:rPr>
+          <w:rFonts w:asciiTheme="majorHAnsi" w:hAnsiTheme="majorHAnsi"/>
+          <w:color w:val="3A4145"/>
+          <w:spacing w:val="2"/>
+          <w:sz w:val="22"/>
+          <w:szCs w:val="22"/>
+        </w:rPr>
+        <w:t> form or </w:t>
+      </w:r>
+      <w:r>
+        <w:rPr>
+          <w:rStyle w:val="Emphasis"/>
+          <w:rFonts w:asciiTheme="majorHAnsi" w:hAnsiTheme="majorHAnsi"/>
+          <w:color w:val="3A4145"/>
+          <w:spacing w:val="2"/>
+          <w:sz w:val="22"/>
+          <w:szCs w:val="22"/>
+        </w:rPr>
+        <w:t>exec</w:t>
+      </w:r>
+      <w:r>
+        <w:rPr>
+          <w:rFonts w:asciiTheme="majorHAnsi" w:hAnsiTheme="majorHAnsi"/>
+          <w:color w:val="3A4145"/>
+          <w:spacing w:val="2"/>
+          <w:sz w:val="22"/>
+          <w:szCs w:val="22"/>
+        </w:rPr>
+        <w:t> form. Let’s get familiar wit</w:t>
+      </w:r>
+      <w:bookmarkStart w:id="0" w:name="_GoBack"/>
+      <w:bookmarkEnd w:id="0"/>
+      <w:r>
+        <w:rPr>
+          <w:rFonts w:asciiTheme="majorHAnsi" w:hAnsiTheme="majorHAnsi"/>
+          <w:color w:val="3A4145"/>
+          <w:spacing w:val="2"/>
+          <w:sz w:val="22"/>
+          <w:szCs w:val="22"/>
+        </w:rPr>
+        <w:t>h these forms first, because the forms usually cause more confusion than instructions themselves.</w:t>
+      </w:r>
+    </w:p>
+    <w:p>
+      <w:pPr>
+        <w:pStyle w:val="Heading5"/>
+        <w:shd w:val="clear" w:color="auto" w:fill="FFFFFF"/>
+        <w:spacing w:before="0" w:after="96" w:line="276" w:lineRule="atLeast"/>
+        <w:rPr>
+          <w:rFonts w:cs="Arial"/>
+          <w:color w:val="2E2E2E"/>
+          <w:spacing w:val="2"/>
+        </w:rPr>
+      </w:pPr>
+      <w:r>
+        <w:rPr>
+          <w:rFonts w:cs="Arial"/>
+          <w:color w:val="2E2E2E"/>
+          <w:spacing w:val="2"/>
+        </w:rPr>
+        <w:t>Shell form</w:t>
+      </w:r>
+    </w:p>
+    <w:p>
+      <w:pPr>
+        <w:pStyle w:val="NormalWeb"/>
+        <w:shd w:val="clear" w:color="auto" w:fill="FFFFFF"/>
+        <w:spacing w:before="0" w:beforeAutospacing="0" w:after="420" w:afterAutospacing="0"/>
+        <w:rPr>
+          <w:rFonts w:asciiTheme="majorHAnsi" w:hAnsiTheme="majorHAnsi"/>
+          <w:color w:val="3A4145"/>
+          <w:spacing w:val="2"/>
+          <w:sz w:val="22"/>
+          <w:szCs w:val="22"/>
+        </w:rPr>
+      </w:pPr>
+      <w:r>
+        <w:rPr>
+          <w:rStyle w:val="HTMLCode"/>
+          <w:rFonts w:asciiTheme="majorHAnsi" w:hAnsiTheme="majorHAnsi"/>
+          <w:color w:val="5F7A94"/>
+          <w:spacing w:val="2"/>
+          <w:sz w:val="22"/>
+          <w:szCs w:val="22"/>
+          <w:shd w:val="clear" w:color="auto" w:fill="F9F2F4"/>
+        </w:rPr>
+        <w:t>&lt;instruction&gt; &lt;command&gt;</w:t>
+      </w:r>
+    </w:p>
+    <w:p>
+      <w:pPr>
+        <w:pStyle w:val="NormalWeb"/>
+        <w:shd w:val="clear" w:color="auto" w:fill="FFFFFF"/>
+        <w:spacing w:before="0" w:beforeAutospacing="0" w:after="420" w:afterAutospacing="0"/>
+        <w:rPr>
+          <w:rFonts w:asciiTheme="majorHAnsi" w:hAnsiTheme="majorHAnsi"/>
+          <w:color w:val="3A4145"/>
+          <w:spacing w:val="2"/>
+          <w:sz w:val="22"/>
+          <w:szCs w:val="22"/>
+        </w:rPr>
+      </w:pPr>
+      <w:r>
+        <w:rPr>
+          <w:rFonts w:asciiTheme="majorHAnsi" w:hAnsiTheme="majorHAnsi"/>
+          <w:color w:val="3A4145"/>
+          <w:spacing w:val="2"/>
+          <w:sz w:val="22"/>
+          <w:szCs w:val="22"/>
+        </w:rPr>
+        <w:t>Examples:</w:t>
+      </w:r>
+    </w:p>
+    <w:p>
+      <w:pPr>
+        <w:pStyle w:val="HTMLPreformatted"/>
+        <w:pBdr>
+          <w:top w:val="single" w:sz="6" w:space="7" w:color="CCCCCC"/>
+          <w:left w:val="single" w:sz="6" w:space="7" w:color="CCCCCC"/>
+          <w:bottom w:val="single" w:sz="6" w:space="7" w:color="CCCCCC"/>
+          <w:right w:val="single" w:sz="6" w:space="7" w:color="CCCCCC"/>
+        </w:pBdr>
+        <w:shd w:val="clear" w:color="auto" w:fill="F5F5F5"/>
+        <w:wordWrap w:val="0"/>
+        <w:spacing w:after="150"/>
+        <w:rPr>
+          <w:rStyle w:val="HTMLCode"/>
+          <w:rFonts w:asciiTheme="majorHAnsi" w:hAnsiTheme="majorHAnsi"/>
+          <w:color w:val="333333"/>
+          <w:spacing w:val="2"/>
+          <w:sz w:val="22"/>
+          <w:szCs w:val="22"/>
+          <w:bdr w:val="none" w:sz="0" w:space="0" w:color="auto" w:frame="1"/>
+        </w:rPr>
+      </w:pPr>
+      <w:r>
+        <w:rPr>
+          <w:rStyle w:val="HTMLCode"/>
+          <w:rFonts w:asciiTheme="majorHAnsi" w:hAnsiTheme="majorHAnsi"/>
+          <w:color w:val="333333"/>
+          <w:spacing w:val="2"/>
+          <w:sz w:val="22"/>
+          <w:szCs w:val="22"/>
+          <w:bdr w:val="none" w:sz="0" w:space="0" w:color="auto" w:frame="1"/>
+        </w:rPr>
+        <w:t>RUN apt-get install python3</w:t>
+      </w:r>
+    </w:p>
+    <w:p>
+      <w:pPr>
+        <w:pStyle w:val="HTMLPreformatted"/>
+        <w:pBdr>
+          <w:top w:val="single" w:sz="6" w:space="7" w:color="CCCCCC"/>
+          <w:left w:val="single" w:sz="6" w:space="7" w:color="CCCCCC"/>
+          <w:bottom w:val="single" w:sz="6" w:space="7" w:color="CCCCCC"/>
+          <w:right w:val="single" w:sz="6" w:space="7" w:color="CCCCCC"/>
+        </w:pBdr>
+        <w:shd w:val="clear" w:color="auto" w:fill="F5F5F5"/>
+        <w:wordWrap w:val="0"/>
+        <w:spacing w:after="150"/>
+        <w:rPr>
+          <w:rStyle w:val="HTMLCode"/>
+          <w:rFonts w:asciiTheme="majorHAnsi" w:hAnsiTheme="majorHAnsi"/>
+          <w:color w:val="333333"/>
+          <w:spacing w:val="2"/>
+          <w:sz w:val="22"/>
+          <w:szCs w:val="22"/>
+          <w:bdr w:val="none" w:sz="0" w:space="0" w:color="auto" w:frame="1"/>
+        </w:rPr>
+      </w:pPr>
+      <w:r>
+        <w:rPr>
+          <w:rStyle w:val="HTMLCode"/>
+          <w:rFonts w:asciiTheme="majorHAnsi" w:hAnsiTheme="majorHAnsi"/>
+          <w:color w:val="333333"/>
+          <w:spacing w:val="2"/>
+          <w:sz w:val="22"/>
+          <w:szCs w:val="22"/>
+          <w:bdr w:val="none" w:sz="0" w:space="0" w:color="auto" w:frame="1"/>
+        </w:rPr>
+        <w:t>CMD echo "Hello world"</w:t>
+      </w:r>
+    </w:p>
+    <w:p>
+      <w:pPr>
+        <w:pStyle w:val="HTMLPreformatted"/>
+        <w:pBdr>
+          <w:top w:val="single" w:sz="6" w:space="7" w:color="CCCCCC"/>
+          <w:left w:val="single" w:sz="6" w:space="7" w:color="CCCCCC"/>
+          <w:bottom w:val="single" w:sz="6" w:space="7" w:color="CCCCCC"/>
+          <w:right w:val="single" w:sz="6" w:space="7" w:color="CCCCCC"/>
+        </w:pBdr>
+        <w:shd w:val="clear" w:color="auto" w:fill="F5F5F5"/>
+        <w:wordWrap w:val="0"/>
+        <w:spacing w:after="150"/>
+        <w:rPr>
+          <w:rStyle w:val="HTMLCode"/>
+          <w:rFonts w:asciiTheme="majorHAnsi" w:hAnsiTheme="majorHAnsi"/>
+          <w:color w:val="333333"/>
+          <w:spacing w:val="2"/>
+          <w:sz w:val="22"/>
+          <w:szCs w:val="22"/>
+          <w:bdr w:val="none" w:sz="0" w:space="0" w:color="auto" w:frame="1"/>
+        </w:rPr>
+      </w:pPr>
+      <w:r>
+        <w:rPr>
+          <w:rStyle w:val="HTMLCode"/>
+          <w:rFonts w:asciiTheme="majorHAnsi" w:hAnsiTheme="majorHAnsi"/>
+          <w:color w:val="333333"/>
+          <w:spacing w:val="2"/>
+          <w:sz w:val="22"/>
+          <w:szCs w:val="22"/>
+          <w:bdr w:val="none" w:sz="0" w:space="0" w:color="auto" w:frame="1"/>
+        </w:rPr>
+        <w:t>ENTRYPOINT echo "Hello world"</w:t>
+      </w:r>
+    </w:p>
+    <w:p>
+      <w:pPr>
+        <w:pStyle w:val="NormalWeb"/>
+        <w:shd w:val="clear" w:color="auto" w:fill="FFFFFF"/>
+        <w:spacing w:before="0" w:beforeAutospacing="0" w:after="420" w:afterAutospacing="0"/>
+        <w:rPr>
+          <w:rFonts w:asciiTheme="majorHAnsi" w:hAnsiTheme="majorHAnsi"/>
+          <w:color w:val="3A4145"/>
+          <w:spacing w:val="2"/>
+          <w:sz w:val="22"/>
+          <w:szCs w:val="22"/>
+        </w:rPr>
+      </w:pPr>
+      <w:r>
+        <w:rPr>
+          <w:rFonts w:asciiTheme="majorHAnsi" w:hAnsiTheme="majorHAnsi"/>
+          <w:color w:val="3A4145"/>
+          <w:spacing w:val="2"/>
+          <w:sz w:val="22"/>
+          <w:szCs w:val="22"/>
+        </w:rPr>
+        <w:t>When instruction is executed in </w:t>
+      </w:r>
+      <w:r>
+        <w:rPr>
+          <w:rStyle w:val="Emphasis"/>
+          <w:rFonts w:asciiTheme="majorHAnsi" w:hAnsiTheme="majorHAnsi"/>
+          <w:color w:val="3A4145"/>
+          <w:spacing w:val="2"/>
+          <w:sz w:val="22"/>
+          <w:szCs w:val="22"/>
+        </w:rPr>
+        <w:t>shell</w:t>
+      </w:r>
+      <w:r>
+        <w:rPr>
+          <w:rFonts w:asciiTheme="majorHAnsi" w:hAnsiTheme="majorHAnsi"/>
+          <w:color w:val="3A4145"/>
+          <w:spacing w:val="2"/>
+          <w:sz w:val="22"/>
+          <w:szCs w:val="22"/>
+        </w:rPr>
+        <w:t> form it calls </w:t>
+      </w:r>
+      <w:r>
+        <w:rPr>
+          <w:rStyle w:val="HTMLCode"/>
+          <w:rFonts w:asciiTheme="majorHAnsi" w:hAnsiTheme="majorHAnsi"/>
+          <w:color w:val="5F7A94"/>
+          <w:spacing w:val="2"/>
+          <w:sz w:val="22"/>
+          <w:szCs w:val="22"/>
+          <w:shd w:val="clear" w:color="auto" w:fill="F9F2F4"/>
+        </w:rPr>
+        <w:t>/bin/</w:t>
+      </w:r>
+      <w:proofErr w:type="spellStart"/>
+      <w:r>
+        <w:rPr>
+          <w:rStyle w:val="HTMLCode"/>
+          <w:rFonts w:asciiTheme="majorHAnsi" w:hAnsiTheme="majorHAnsi"/>
+          <w:color w:val="5F7A94"/>
+          <w:spacing w:val="2"/>
+          <w:sz w:val="22"/>
+          <w:szCs w:val="22"/>
+          <w:shd w:val="clear" w:color="auto" w:fill="F9F2F4"/>
+        </w:rPr>
+        <w:t>sh</w:t>
+      </w:r>
+      <w:proofErr w:type="spellEnd"/>
+      <w:r>
+        <w:rPr>
+          <w:rStyle w:val="HTMLCode"/>
+          <w:rFonts w:asciiTheme="majorHAnsi" w:hAnsiTheme="majorHAnsi"/>
+          <w:color w:val="5F7A94"/>
+          <w:spacing w:val="2"/>
+          <w:sz w:val="22"/>
+          <w:szCs w:val="22"/>
+          <w:shd w:val="clear" w:color="auto" w:fill="F9F2F4"/>
+        </w:rPr>
+        <w:t xml:space="preserve"> -c &lt;command&gt;</w:t>
+      </w:r>
+      <w:r>
+        <w:rPr>
+          <w:rFonts w:asciiTheme="majorHAnsi" w:hAnsiTheme="majorHAnsi"/>
+          <w:color w:val="3A4145"/>
+          <w:spacing w:val="2"/>
+          <w:sz w:val="22"/>
+          <w:szCs w:val="22"/>
+        </w:rPr>
+        <w:t xml:space="preserve">under the hood and normal shell processing happens. For example, the following snippet in </w:t>
+      </w:r>
+      <w:proofErr w:type="spellStart"/>
+      <w:r>
+        <w:rPr>
+          <w:rFonts w:asciiTheme="majorHAnsi" w:hAnsiTheme="majorHAnsi"/>
+          <w:color w:val="3A4145"/>
+          <w:spacing w:val="2"/>
+          <w:sz w:val="22"/>
+          <w:szCs w:val="22"/>
+        </w:rPr>
+        <w:t>Dockerfile</w:t>
+      </w:r>
+      <w:proofErr w:type="spellEnd"/>
+    </w:p>
+    <w:p>
+      <w:pPr>
+        <w:pStyle w:val="HTMLPreformatted"/>
+        <w:pBdr>
+          <w:top w:val="single" w:sz="6" w:space="7" w:color="CCCCCC"/>
+          <w:left w:val="single" w:sz="6" w:space="7" w:color="CCCCCC"/>
+          <w:bottom w:val="single" w:sz="6" w:space="7" w:color="CCCCCC"/>
+          <w:right w:val="single" w:sz="6" w:space="7" w:color="CCCCCC"/>
+        </w:pBdr>
+        <w:shd w:val="clear" w:color="auto" w:fill="F5F5F5"/>
+        <w:wordWrap w:val="0"/>
+        <w:spacing w:after="150"/>
+        <w:rPr>
+          <w:rStyle w:val="HTMLCode"/>
+          <w:rFonts w:asciiTheme="majorHAnsi" w:hAnsiTheme="majorHAnsi"/>
+          <w:color w:val="333333"/>
+          <w:spacing w:val="2"/>
+          <w:sz w:val="22"/>
+          <w:szCs w:val="22"/>
+          <w:bdr w:val="none" w:sz="0" w:space="0" w:color="auto" w:frame="1"/>
+        </w:rPr>
+      </w:pPr>
+      <w:r>
+        <w:rPr>
+          <w:rStyle w:val="HTMLCode"/>
+          <w:rFonts w:asciiTheme="majorHAnsi" w:hAnsiTheme="majorHAnsi"/>
+          <w:color w:val="333333"/>
+          <w:spacing w:val="2"/>
+          <w:sz w:val="22"/>
+          <w:szCs w:val="22"/>
+          <w:bdr w:val="none" w:sz="0" w:space="0" w:color="auto" w:frame="1"/>
+        </w:rPr>
+        <w:t>ENV name John Dow</w:t>
+      </w:r>
+    </w:p>
+    <w:p>
+      <w:pPr>
+        <w:pStyle w:val="HTMLPreformatted"/>
+        <w:pBdr>
+          <w:top w:val="single" w:sz="6" w:space="7" w:color="CCCCCC"/>
+          <w:left w:val="single" w:sz="6" w:space="7" w:color="CCCCCC"/>
+          <w:bottom w:val="single" w:sz="6" w:space="7" w:color="CCCCCC"/>
+          <w:right w:val="single" w:sz="6" w:space="7" w:color="CCCCCC"/>
+        </w:pBdr>
+        <w:shd w:val="clear" w:color="auto" w:fill="F5F5F5"/>
+        <w:wordWrap w:val="0"/>
+        <w:spacing w:after="150"/>
+        <w:rPr>
+          <w:rStyle w:val="HTMLCode"/>
+          <w:rFonts w:asciiTheme="majorHAnsi" w:hAnsiTheme="majorHAnsi"/>
+          <w:color w:val="333333"/>
+          <w:spacing w:val="2"/>
+          <w:sz w:val="22"/>
+          <w:szCs w:val="22"/>
+          <w:bdr w:val="none" w:sz="0" w:space="0" w:color="auto" w:frame="1"/>
+        </w:rPr>
+      </w:pPr>
+      <w:r>
+        <w:rPr>
+          <w:rStyle w:val="HTMLCode"/>
+          <w:rFonts w:asciiTheme="majorHAnsi" w:hAnsiTheme="majorHAnsi"/>
+          <w:color w:val="333333"/>
+          <w:spacing w:val="2"/>
+          <w:sz w:val="22"/>
+          <w:szCs w:val="22"/>
+          <w:bdr w:val="none" w:sz="0" w:space="0" w:color="auto" w:frame="1"/>
+        </w:rPr>
+        <w:t>ENTRYPOINT echo "Hello, $name"</w:t>
+      </w:r>
+    </w:p>
+    <w:p>
+      <w:pPr>
+        <w:pStyle w:val="NormalWeb"/>
+        <w:shd w:val="clear" w:color="auto" w:fill="FFFFFF"/>
+        <w:spacing w:before="0" w:beforeAutospacing="0" w:after="420" w:afterAutospacing="0"/>
+        <w:rPr>
+          <w:rFonts w:asciiTheme="majorHAnsi" w:hAnsiTheme="majorHAnsi"/>
+          <w:color w:val="3A4145"/>
+          <w:spacing w:val="2"/>
+          <w:sz w:val="22"/>
+          <w:szCs w:val="22"/>
+        </w:rPr>
+      </w:pPr>
+      <w:r>
+        <w:rPr>
+          <w:rFonts w:asciiTheme="majorHAnsi" w:hAnsiTheme="majorHAnsi"/>
+          <w:color w:val="3A4145"/>
+          <w:spacing w:val="2"/>
+          <w:sz w:val="22"/>
+          <w:szCs w:val="22"/>
+        </w:rPr>
+        <w:t>when container runs as </w:t>
+      </w:r>
+      <w:r>
+        <w:rPr>
+          <w:rStyle w:val="HTMLCode"/>
+          <w:rFonts w:asciiTheme="majorHAnsi" w:hAnsiTheme="majorHAnsi"/>
+          <w:color w:val="5F7A94"/>
+          <w:spacing w:val="2"/>
+          <w:sz w:val="22"/>
+          <w:szCs w:val="22"/>
+          <w:shd w:val="clear" w:color="auto" w:fill="F9F2F4"/>
+        </w:rPr>
+        <w:t>docker run -it &lt;image&gt;</w:t>
+      </w:r>
+      <w:r>
+        <w:rPr>
+          <w:rFonts w:asciiTheme="majorHAnsi" w:hAnsiTheme="majorHAnsi"/>
+          <w:color w:val="3A4145"/>
+          <w:spacing w:val="2"/>
+          <w:sz w:val="22"/>
+          <w:szCs w:val="22"/>
+        </w:rPr>
+        <w:t> will produce output</w:t>
+      </w:r>
+    </w:p>
+    <w:p>
+      <w:pPr>
+        <w:pStyle w:val="HTMLPreformatted"/>
+        <w:pBdr>
+          <w:top w:val="single" w:sz="6" w:space="7" w:color="CCCCCC"/>
+          <w:left w:val="single" w:sz="6" w:space="7" w:color="CCCCCC"/>
+          <w:bottom w:val="single" w:sz="6" w:space="7" w:color="CCCCCC"/>
+          <w:right w:val="single" w:sz="6" w:space="7" w:color="CCCCCC"/>
+        </w:pBdr>
+        <w:shd w:val="clear" w:color="auto" w:fill="F5F5F5"/>
+        <w:wordWrap w:val="0"/>
+        <w:spacing w:after="150"/>
+        <w:rPr>
+          <w:rStyle w:val="HTMLCode"/>
+          <w:rFonts w:asciiTheme="majorHAnsi" w:hAnsiTheme="majorHAnsi"/>
+          <w:color w:val="333333"/>
+          <w:spacing w:val="2"/>
+          <w:sz w:val="22"/>
+          <w:szCs w:val="22"/>
+          <w:bdr w:val="none" w:sz="0" w:space="0" w:color="auto" w:frame="1"/>
+        </w:rPr>
+      </w:pPr>
+      <w:r>
+        <w:rPr>
+          <w:rStyle w:val="HTMLCode"/>
+          <w:rFonts w:asciiTheme="majorHAnsi" w:hAnsiTheme="majorHAnsi"/>
+          <w:color w:val="333333"/>
+          <w:spacing w:val="2"/>
+          <w:sz w:val="22"/>
+          <w:szCs w:val="22"/>
+          <w:bdr w:val="none" w:sz="0" w:space="0" w:color="auto" w:frame="1"/>
+        </w:rPr>
+        <w:t>Hello, John Dow</w:t>
+      </w:r>
+    </w:p>
+    <w:p>
+      <w:pPr>
+        <w:pStyle w:val="NormalWeb"/>
+        <w:shd w:val="clear" w:color="auto" w:fill="FFFFFF"/>
+        <w:spacing w:before="0" w:beforeAutospacing="0" w:after="420" w:afterAutospacing="0"/>
+        <w:rPr>
+          <w:rFonts w:asciiTheme="majorHAnsi" w:hAnsiTheme="majorHAnsi"/>
+          <w:color w:val="3A4145"/>
+          <w:spacing w:val="2"/>
+          <w:sz w:val="22"/>
+          <w:szCs w:val="22"/>
+        </w:rPr>
+      </w:pPr>
+      <w:r>
+        <w:rPr>
+          <w:rFonts w:asciiTheme="majorHAnsi" w:hAnsiTheme="majorHAnsi"/>
+          <w:color w:val="3A4145"/>
+          <w:spacing w:val="2"/>
+          <w:sz w:val="22"/>
+          <w:szCs w:val="22"/>
+        </w:rPr>
+        <w:t>Note that variable </w:t>
+      </w:r>
+      <w:r>
+        <w:rPr>
+          <w:rStyle w:val="Emphasis"/>
+          <w:rFonts w:asciiTheme="majorHAnsi" w:hAnsiTheme="majorHAnsi"/>
+          <w:color w:val="3A4145"/>
+          <w:spacing w:val="2"/>
+          <w:sz w:val="22"/>
+          <w:szCs w:val="22"/>
+        </w:rPr>
+        <w:t>name</w:t>
+      </w:r>
+      <w:r>
+        <w:rPr>
+          <w:rFonts w:asciiTheme="majorHAnsi" w:hAnsiTheme="majorHAnsi"/>
+          <w:color w:val="3A4145"/>
+          <w:spacing w:val="2"/>
+          <w:sz w:val="22"/>
+          <w:szCs w:val="22"/>
+        </w:rPr>
+        <w:t> is replaced with its value.</w:t>
+      </w:r>
+    </w:p>
+    <w:p>
+      <w:pPr>
+        <w:pStyle w:val="Heading5"/>
+        <w:shd w:val="clear" w:color="auto" w:fill="FFFFFF"/>
+        <w:spacing w:before="0" w:after="96" w:line="276" w:lineRule="atLeast"/>
+        <w:rPr>
+          <w:rFonts w:cs="Arial"/>
+          <w:color w:val="2E2E2E"/>
+          <w:spacing w:val="2"/>
+        </w:rPr>
+      </w:pPr>
+      <w:r>
+        <w:rPr>
+          <w:rFonts w:cs="Arial"/>
+          <w:color w:val="2E2E2E"/>
+          <w:spacing w:val="2"/>
+        </w:rPr>
+        <w:lastRenderedPageBreak/>
+        <w:t>Exec form</w:t>
+      </w:r>
+    </w:p>
+    <w:p>
+      <w:pPr>
+        <w:pStyle w:val="NormalWeb"/>
+        <w:shd w:val="clear" w:color="auto" w:fill="FFFFFF"/>
+        <w:spacing w:before="0" w:beforeAutospacing="0" w:after="420" w:afterAutospacing="0"/>
+        <w:rPr>
+          <w:rFonts w:asciiTheme="majorHAnsi" w:hAnsiTheme="majorHAnsi"/>
+          <w:color w:val="3A4145"/>
+          <w:spacing w:val="2"/>
+          <w:sz w:val="22"/>
+          <w:szCs w:val="22"/>
+        </w:rPr>
+      </w:pPr>
+      <w:r>
+        <w:rPr>
+          <w:rFonts w:asciiTheme="majorHAnsi" w:hAnsiTheme="majorHAnsi"/>
+          <w:color w:val="3A4145"/>
+          <w:spacing w:val="2"/>
+          <w:sz w:val="22"/>
+          <w:szCs w:val="22"/>
+        </w:rPr>
+        <w:t>This is the preferred form for CMD and ENTRYPOINT instructions.</w:t>
+      </w:r>
+    </w:p>
+    <w:p>
+      <w:pPr>
+        <w:pStyle w:val="NormalWeb"/>
+        <w:shd w:val="clear" w:color="auto" w:fill="FFFFFF"/>
+        <w:spacing w:before="0" w:beforeAutospacing="0" w:after="420" w:afterAutospacing="0"/>
+        <w:rPr>
+          <w:rFonts w:asciiTheme="majorHAnsi" w:hAnsiTheme="majorHAnsi"/>
+          <w:color w:val="3A4145"/>
+          <w:spacing w:val="2"/>
+          <w:sz w:val="22"/>
+          <w:szCs w:val="22"/>
+        </w:rPr>
+      </w:pPr>
+      <w:r>
+        <w:rPr>
+          <w:rStyle w:val="HTMLCode"/>
+          <w:rFonts w:asciiTheme="majorHAnsi" w:hAnsiTheme="majorHAnsi"/>
+          <w:color w:val="5F7A94"/>
+          <w:spacing w:val="2"/>
+          <w:sz w:val="22"/>
+          <w:szCs w:val="22"/>
+          <w:shd w:val="clear" w:color="auto" w:fill="F9F2F4"/>
+        </w:rPr>
+        <w:t>&lt;instruction&gt; ["executable", "param1", "param2", ...]</w:t>
+      </w:r>
+    </w:p>
+    <w:p>
+      <w:pPr>
+        <w:pStyle w:val="NormalWeb"/>
+        <w:shd w:val="clear" w:color="auto" w:fill="FFFFFF"/>
+        <w:spacing w:before="0" w:beforeAutospacing="0" w:after="420" w:afterAutospacing="0"/>
+        <w:rPr>
+          <w:rFonts w:asciiTheme="majorHAnsi" w:hAnsiTheme="majorHAnsi"/>
+          <w:color w:val="3A4145"/>
+          <w:spacing w:val="2"/>
+          <w:sz w:val="22"/>
+          <w:szCs w:val="22"/>
+        </w:rPr>
+      </w:pPr>
+      <w:r>
+        <w:rPr>
+          <w:rFonts w:asciiTheme="majorHAnsi" w:hAnsiTheme="majorHAnsi"/>
+          <w:color w:val="3A4145"/>
+          <w:spacing w:val="2"/>
+          <w:sz w:val="22"/>
+          <w:szCs w:val="22"/>
+        </w:rPr>
+        <w:t>Examples:</w:t>
+      </w:r>
+    </w:p>
+    <w:p>
+      <w:pPr>
+        <w:pStyle w:val="HTMLPreformatted"/>
+        <w:pBdr>
+          <w:top w:val="single" w:sz="6" w:space="7" w:color="CCCCCC"/>
+          <w:left w:val="single" w:sz="6" w:space="7" w:color="CCCCCC"/>
+          <w:bottom w:val="single" w:sz="6" w:space="7" w:color="CCCCCC"/>
+          <w:right w:val="single" w:sz="6" w:space="7" w:color="CCCCCC"/>
+        </w:pBdr>
+        <w:shd w:val="clear" w:color="auto" w:fill="F5F5F5"/>
+        <w:wordWrap w:val="0"/>
+        <w:spacing w:after="150"/>
+        <w:rPr>
+          <w:rStyle w:val="HTMLCode"/>
+          <w:rFonts w:asciiTheme="majorHAnsi" w:hAnsiTheme="majorHAnsi"/>
+          <w:color w:val="333333"/>
+          <w:spacing w:val="2"/>
+          <w:sz w:val="22"/>
+          <w:szCs w:val="22"/>
+          <w:bdr w:val="none" w:sz="0" w:space="0" w:color="auto" w:frame="1"/>
+        </w:rPr>
+      </w:pPr>
+      <w:r>
+        <w:rPr>
+          <w:rStyle w:val="HTMLCode"/>
+          <w:rFonts w:asciiTheme="majorHAnsi" w:hAnsiTheme="majorHAnsi"/>
+          <w:color w:val="333333"/>
+          <w:spacing w:val="2"/>
+          <w:sz w:val="22"/>
+          <w:szCs w:val="22"/>
+          <w:bdr w:val="none" w:sz="0" w:space="0" w:color="auto" w:frame="1"/>
+        </w:rPr>
+        <w:t>RUN ["apt-get", "install", "python3"]</w:t>
+      </w:r>
+    </w:p>
+    <w:p>
+      <w:pPr>
+        <w:pStyle w:val="HTMLPreformatted"/>
+        <w:pBdr>
+          <w:top w:val="single" w:sz="6" w:space="7" w:color="CCCCCC"/>
+          <w:left w:val="single" w:sz="6" w:space="7" w:color="CCCCCC"/>
+          <w:bottom w:val="single" w:sz="6" w:space="7" w:color="CCCCCC"/>
+          <w:right w:val="single" w:sz="6" w:space="7" w:color="CCCCCC"/>
+        </w:pBdr>
+        <w:shd w:val="clear" w:color="auto" w:fill="F5F5F5"/>
+        <w:wordWrap w:val="0"/>
+        <w:spacing w:after="150"/>
+        <w:rPr>
+          <w:rStyle w:val="HTMLCode"/>
+          <w:rFonts w:asciiTheme="majorHAnsi" w:hAnsiTheme="majorHAnsi"/>
+          <w:color w:val="333333"/>
+          <w:spacing w:val="2"/>
+          <w:sz w:val="22"/>
+          <w:szCs w:val="22"/>
+          <w:bdr w:val="none" w:sz="0" w:space="0" w:color="auto" w:frame="1"/>
+        </w:rPr>
+      </w:pPr>
+      <w:r>
+        <w:rPr>
+          <w:rStyle w:val="HTMLCode"/>
+          <w:rFonts w:asciiTheme="majorHAnsi" w:hAnsiTheme="majorHAnsi"/>
+          <w:color w:val="333333"/>
+          <w:spacing w:val="2"/>
+          <w:sz w:val="22"/>
+          <w:szCs w:val="22"/>
+          <w:bdr w:val="none" w:sz="0" w:space="0" w:color="auto" w:frame="1"/>
+        </w:rPr>
+        <w:t>CMD ["/bin/echo", "Hello world"]</w:t>
+      </w:r>
+    </w:p>
+    <w:p>
+      <w:pPr>
+        <w:pStyle w:val="HTMLPreformatted"/>
+        <w:pBdr>
+          <w:top w:val="single" w:sz="6" w:space="7" w:color="CCCCCC"/>
+          <w:left w:val="single" w:sz="6" w:space="7" w:color="CCCCCC"/>
+          <w:bottom w:val="single" w:sz="6" w:space="7" w:color="CCCCCC"/>
+          <w:right w:val="single" w:sz="6" w:space="7" w:color="CCCCCC"/>
+        </w:pBdr>
+        <w:shd w:val="clear" w:color="auto" w:fill="F5F5F5"/>
+        <w:wordWrap w:val="0"/>
+        <w:spacing w:after="150"/>
+        <w:rPr>
+          <w:rStyle w:val="HTMLCode"/>
+          <w:rFonts w:asciiTheme="majorHAnsi" w:hAnsiTheme="majorHAnsi"/>
+          <w:color w:val="333333"/>
+          <w:spacing w:val="2"/>
+          <w:sz w:val="22"/>
+          <w:szCs w:val="22"/>
+          <w:bdr w:val="none" w:sz="0" w:space="0" w:color="auto" w:frame="1"/>
+        </w:rPr>
+      </w:pPr>
+      <w:r>
+        <w:rPr>
+          <w:rStyle w:val="HTMLCode"/>
+          <w:rFonts w:asciiTheme="majorHAnsi" w:hAnsiTheme="majorHAnsi"/>
+          <w:color w:val="333333"/>
+          <w:spacing w:val="2"/>
+          <w:sz w:val="22"/>
+          <w:szCs w:val="22"/>
+          <w:bdr w:val="none" w:sz="0" w:space="0" w:color="auto" w:frame="1"/>
+        </w:rPr>
+        <w:t>ENTRYPOINT ["/bin/echo", "Hello world"]</w:t>
+      </w:r>
+    </w:p>
+    <w:p>
+      <w:pPr>
+        <w:pStyle w:val="NormalWeb"/>
+        <w:shd w:val="clear" w:color="auto" w:fill="FFFFFF"/>
+        <w:spacing w:before="0" w:beforeAutospacing="0" w:after="420" w:afterAutospacing="0"/>
+        <w:rPr>
+          <w:rFonts w:asciiTheme="majorHAnsi" w:hAnsiTheme="majorHAnsi"/>
+          <w:color w:val="3A4145"/>
+          <w:spacing w:val="2"/>
+          <w:sz w:val="22"/>
+          <w:szCs w:val="22"/>
+        </w:rPr>
+      </w:pPr>
+      <w:r>
+        <w:rPr>
+          <w:rFonts w:asciiTheme="majorHAnsi" w:hAnsiTheme="majorHAnsi"/>
+          <w:color w:val="3A4145"/>
+          <w:spacing w:val="2"/>
+          <w:sz w:val="22"/>
+          <w:szCs w:val="22"/>
+        </w:rPr>
+        <w:t>When instruction is executed in </w:t>
+      </w:r>
+      <w:r>
+        <w:rPr>
+          <w:rStyle w:val="Emphasis"/>
+          <w:rFonts w:asciiTheme="majorHAnsi" w:hAnsiTheme="majorHAnsi"/>
+          <w:color w:val="3A4145"/>
+          <w:spacing w:val="2"/>
+          <w:sz w:val="22"/>
+          <w:szCs w:val="22"/>
+        </w:rPr>
+        <w:t>exec</w:t>
+      </w:r>
+      <w:r>
+        <w:rPr>
+          <w:rFonts w:asciiTheme="majorHAnsi" w:hAnsiTheme="majorHAnsi"/>
+          <w:color w:val="3A4145"/>
+          <w:spacing w:val="2"/>
+          <w:sz w:val="22"/>
+          <w:szCs w:val="22"/>
+        </w:rPr>
+        <w:t xml:space="preserve"> form it calls executable directly, and shell processing does not happen. For example, the following snippet in </w:t>
+      </w:r>
+      <w:proofErr w:type="spellStart"/>
+      <w:r>
+        <w:rPr>
+          <w:rFonts w:asciiTheme="majorHAnsi" w:hAnsiTheme="majorHAnsi"/>
+          <w:color w:val="3A4145"/>
+          <w:spacing w:val="2"/>
+          <w:sz w:val="22"/>
+          <w:szCs w:val="22"/>
+        </w:rPr>
+        <w:t>Dockerfile</w:t>
+      </w:r>
+      <w:proofErr w:type="spellEnd"/>
+    </w:p>
+    <w:p>
+      <w:pPr>
+        <w:pStyle w:val="HTMLPreformatted"/>
+        <w:pBdr>
+          <w:top w:val="single" w:sz="6" w:space="7" w:color="CCCCCC"/>
+          <w:left w:val="single" w:sz="6" w:space="7" w:color="CCCCCC"/>
+          <w:bottom w:val="single" w:sz="6" w:space="7" w:color="CCCCCC"/>
+          <w:right w:val="single" w:sz="6" w:space="7" w:color="CCCCCC"/>
+        </w:pBdr>
+        <w:shd w:val="clear" w:color="auto" w:fill="F5F5F5"/>
+        <w:wordWrap w:val="0"/>
+        <w:spacing w:after="150"/>
+        <w:rPr>
+          <w:rStyle w:val="HTMLCode"/>
+          <w:rFonts w:asciiTheme="majorHAnsi" w:hAnsiTheme="majorHAnsi"/>
+          <w:color w:val="333333"/>
+          <w:spacing w:val="2"/>
+          <w:sz w:val="22"/>
+          <w:szCs w:val="22"/>
+          <w:bdr w:val="none" w:sz="0" w:space="0" w:color="auto" w:frame="1"/>
+        </w:rPr>
+      </w:pPr>
+      <w:r>
+        <w:rPr>
+          <w:rStyle w:val="HTMLCode"/>
+          <w:rFonts w:asciiTheme="majorHAnsi" w:hAnsiTheme="majorHAnsi"/>
+          <w:color w:val="333333"/>
+          <w:spacing w:val="2"/>
+          <w:sz w:val="22"/>
+          <w:szCs w:val="22"/>
+          <w:bdr w:val="none" w:sz="0" w:space="0" w:color="auto" w:frame="1"/>
+        </w:rPr>
+        <w:t>ENV name John Dow</w:t>
+      </w:r>
+    </w:p>
+    <w:p>
+      <w:pPr>
+        <w:pStyle w:val="HTMLPreformatted"/>
+        <w:pBdr>
+          <w:top w:val="single" w:sz="6" w:space="7" w:color="CCCCCC"/>
+          <w:left w:val="single" w:sz="6" w:space="7" w:color="CCCCCC"/>
+          <w:bottom w:val="single" w:sz="6" w:space="7" w:color="CCCCCC"/>
+          <w:right w:val="single" w:sz="6" w:space="7" w:color="CCCCCC"/>
+        </w:pBdr>
+        <w:shd w:val="clear" w:color="auto" w:fill="F5F5F5"/>
+        <w:wordWrap w:val="0"/>
+        <w:spacing w:after="150"/>
+        <w:rPr>
+          <w:rStyle w:val="HTMLCode"/>
+          <w:rFonts w:asciiTheme="majorHAnsi" w:hAnsiTheme="majorHAnsi"/>
+          <w:color w:val="333333"/>
+          <w:spacing w:val="2"/>
+          <w:sz w:val="22"/>
+          <w:szCs w:val="22"/>
+          <w:bdr w:val="none" w:sz="0" w:space="0" w:color="auto" w:frame="1"/>
+        </w:rPr>
+      </w:pPr>
+      <w:r>
+        <w:rPr>
+          <w:rStyle w:val="HTMLCode"/>
+          <w:rFonts w:asciiTheme="majorHAnsi" w:hAnsiTheme="majorHAnsi"/>
+          <w:color w:val="333333"/>
+          <w:spacing w:val="2"/>
+          <w:sz w:val="22"/>
+          <w:szCs w:val="22"/>
+          <w:bdr w:val="none" w:sz="0" w:space="0" w:color="auto" w:frame="1"/>
+        </w:rPr>
+        <w:t>ENTRYPOINT ["/bin/echo", "Hello, $name"]</w:t>
+      </w:r>
+    </w:p>
+    <w:p>
+      <w:pPr>
+        <w:pStyle w:val="NormalWeb"/>
+        <w:shd w:val="clear" w:color="auto" w:fill="FFFFFF"/>
+        <w:spacing w:before="0" w:beforeAutospacing="0" w:after="420" w:afterAutospacing="0"/>
+        <w:rPr>
+          <w:rFonts w:asciiTheme="majorHAnsi" w:hAnsiTheme="majorHAnsi"/>
+          <w:color w:val="3A4145"/>
+          <w:spacing w:val="2"/>
+          <w:sz w:val="22"/>
+          <w:szCs w:val="22"/>
+        </w:rPr>
+      </w:pPr>
+      <w:r>
+        <w:rPr>
+          <w:rFonts w:asciiTheme="majorHAnsi" w:hAnsiTheme="majorHAnsi"/>
+          <w:color w:val="3A4145"/>
+          <w:spacing w:val="2"/>
+          <w:sz w:val="22"/>
+          <w:szCs w:val="22"/>
+        </w:rPr>
+        <w:t>when container runs as </w:t>
+      </w:r>
+      <w:r>
+        <w:rPr>
+          <w:rStyle w:val="HTMLCode"/>
+          <w:rFonts w:asciiTheme="majorHAnsi" w:hAnsiTheme="majorHAnsi"/>
+          <w:color w:val="5F7A94"/>
+          <w:spacing w:val="2"/>
+          <w:sz w:val="22"/>
+          <w:szCs w:val="22"/>
+          <w:shd w:val="clear" w:color="auto" w:fill="F9F2F4"/>
+        </w:rPr>
+        <w:t>docker run -it &lt;image&gt;</w:t>
+      </w:r>
+      <w:r>
+        <w:rPr>
+          <w:rFonts w:asciiTheme="majorHAnsi" w:hAnsiTheme="majorHAnsi"/>
+          <w:color w:val="3A4145"/>
+          <w:spacing w:val="2"/>
+          <w:sz w:val="22"/>
+          <w:szCs w:val="22"/>
+        </w:rPr>
+        <w:t> will produce output</w:t>
+      </w:r>
     </w:p>
     <w:p>
       <w:pPr>
@@ -24950,6 +25881,7 @@
         <w:rPr>
           <w:rFonts w:asciiTheme="majorHAnsi" w:hAnsiTheme="majorHAnsi"/>
         </w:rPr>
+        <w:lastRenderedPageBreak/>
         <w:t>https://www.youtube.com/watch?v=QiXK0B9FhO0</w:t>
       </w:r>
     </w:p>
@@ -24967,7 +25899,6 @@
           <w:rFonts w:asciiTheme="majorHAnsi" w:hAnsiTheme="majorHAnsi"/>
           <w:noProof/>
         </w:rPr>
-        <w:lastRenderedPageBreak/>
         <w:drawing>
           <wp:inline distT="0" distB="0" distL="0" distR="0" wp14:anchorId="6CFF8DDD" wp14:editId="22F25BE9">
             <wp:extent cx="5943600" cy="2990331"/>
@@ -25246,6 +26177,7 @@
           <w:szCs w:val="18"/>
           <w:bdr w:val="none" w:sz="0" w:space="0" w:color="auto" w:frame="1"/>
         </w:rPr>
+        <w:lastRenderedPageBreak/>
         <w:t>docker run -d -e MYSQL_ROOT_PASSWORD=</w:t>
       </w:r>
       <w:proofErr w:type="spellStart"/>
@@ -28122,7 +29054,7 @@
     <w:lsdException w:name="Table Web 2" w:semiHidden="1" w:unhideWhenUsed="1"/>
     <w:lsdException w:name="Table Web 3" w:semiHidden="1" w:unhideWhenUsed="1"/>
     <w:lsdException w:name="Balloon Text" w:semiHidden="1" w:unhideWhenUsed="1"/>
-    <w:lsdException w:name="Table Grid" w:semiHidden="1" w:uiPriority="59" w:unhideWhenUsed="1"/>
+    <w:lsdException w:name="Table Grid" w:uiPriority="59"/>
     <w:lsdException w:name="Table Theme" w:semiHidden="1" w:unhideWhenUsed="1"/>
     <w:lsdException w:name="Placeholder Text" w:semiHidden="1"/>
     <w:lsdException w:name="No Spacing" w:uiPriority="1" w:qFormat="1"/>
@@ -28412,6 +29344,27 @@
       <w:b/>
       <w:bCs/>
       <w:color w:val="4F81BD" w:themeColor="accent1"/>
+    </w:rPr>
+  </w:style>
+  <w:style w:type="paragraph" w:styleId="Heading5">
+    <w:name w:val="heading 5"/>
+    <w:basedOn w:val="Normal"/>
+    <w:next w:val="Normal"/>
+    <w:link w:val="Heading5Char"/>
+    <w:uiPriority w:val="9"/>
+    <w:semiHidden/>
+    <w:unhideWhenUsed/>
+    <w:qFormat/>
+    <w:rsid w:val="00364054"/>
+    <w:pPr>
+      <w:keepNext/>
+      <w:keepLines/>
+      <w:spacing w:before="40" w:after="0"/>
+      <w:outlineLvl w:val="4"/>
+    </w:pPr>
+    <w:rPr>
+      <w:rFonts w:asciiTheme="majorHAnsi" w:eastAsiaTheme="majorEastAsia" w:hAnsiTheme="majorHAnsi" w:cstheme="majorBidi"/>
+      <w:color w:val="365F91" w:themeColor="accent1" w:themeShade="BF"/>
     </w:rPr>
   </w:style>
   <w:style w:type="character" w:default="1" w:styleId="DefaultParagraphFont">
@@ -28758,6 +29711,18 @@
     <w:basedOn w:val="DefaultParagraphFont"/>
     <w:rsid w:val="00DE073D"/>
   </w:style>
+  <w:style w:type="character" w:customStyle="1" w:styleId="Heading5Char">
+    <w:name w:val="Heading 5 Char"/>
+    <w:basedOn w:val="DefaultParagraphFont"/>
+    <w:link w:val="Heading5"/>
+    <w:uiPriority w:val="9"/>
+    <w:semiHidden/>
+    <w:rsid w:val="00364054"/>
+    <w:rPr>
+      <w:rFonts w:asciiTheme="majorHAnsi" w:eastAsiaTheme="majorEastAsia" w:hAnsiTheme="majorHAnsi" w:cstheme="majorBidi"/>
+      <w:color w:val="365F91" w:themeColor="accent1" w:themeShade="BF"/>
+    </w:rPr>
+  </w:style>
 </w:styles>
 </file>
 
@@ -29049,7 +30014,7 @@
 </file>
 
 <file path=customXml/itemProps1.xml><?xml version="1.0" encoding="utf-8"?>
-<ds:datastoreItem xmlns:ds="http://schemas.openxmlformats.org/officeDocument/2006/customXml" ds:itemID="{8F83A329-F522-4D94-8E5C-B2C63C26BDB4}">
+<ds:datastoreItem xmlns:ds="http://schemas.openxmlformats.org/officeDocument/2006/customXml" ds:itemID="{541BA46F-C51D-4F53-9DF9-E546D3207A20}">
   <ds:schemaRefs>
     <ds:schemaRef ds:uri="http://schemas.openxmlformats.org/officeDocument/2006/bibliography"/>
   </ds:schemaRefs>

</xml_diff>